<commit_message>
Add new documents and modify some documents
Modify:
Compare Video Call system excel
User FlowChart diagram 2X
Internship Log
Research document
User flowchart document

Add
2 postman collection
</commit_message>
<xml_diff>
--- a/Internship Log Book.docx
+++ b/Internship Log Book.docx
@@ -183,7 +183,7 @@
           <w:r>
             <w:fldChar w:fldCharType="separate"/>
           </w:r>
-          <w:hyperlink w:anchor="_Toc148971628" w:history="1">
+          <w:hyperlink w:anchor="_Toc153802348" w:history="1">
             <w:r>
               <w:rPr>
                 <w:rStyle w:val="Hyperlink"/>
@@ -210,7 +210,7 @@
                 <w:noProof/>
                 <w:webHidden/>
               </w:rPr>
-              <w:instrText xml:space="preserve"> PAGEREF _Toc148971628 \h </w:instrText>
+              <w:instrText xml:space="preserve"> PAGEREF _Toc153802348 \h </w:instrText>
             </w:r>
             <w:r>
               <w:rPr>
@@ -255,7 +255,7 @@
               <w14:ligatures w14:val="standardContextual"/>
             </w:rPr>
           </w:pPr>
-          <w:hyperlink w:anchor="_Toc148971629" w:history="1">
+          <w:hyperlink w:anchor="_Toc153802349" w:history="1">
             <w:r>
               <w:rPr>
                 <w:rStyle w:val="Hyperlink"/>
@@ -282,7 +282,7 @@
                 <w:noProof/>
                 <w:webHidden/>
               </w:rPr>
-              <w:instrText xml:space="preserve"> PAGEREF _Toc148971629 \h </w:instrText>
+              <w:instrText xml:space="preserve"> PAGEREF _Toc153802349 \h </w:instrText>
             </w:r>
             <w:r>
               <w:rPr>
@@ -327,7 +327,7 @@
               <w14:ligatures w14:val="standardContextual"/>
             </w:rPr>
           </w:pPr>
-          <w:hyperlink w:anchor="_Toc148971630" w:history="1">
+          <w:hyperlink w:anchor="_Toc153802350" w:history="1">
             <w:r>
               <w:rPr>
                 <w:rStyle w:val="Hyperlink"/>
@@ -354,7 +354,7 @@
                 <w:noProof/>
                 <w:webHidden/>
               </w:rPr>
-              <w:instrText xml:space="preserve"> PAGEREF _Toc148971630 \h </w:instrText>
+              <w:instrText xml:space="preserve"> PAGEREF _Toc153802350 \h </w:instrText>
             </w:r>
             <w:r>
               <w:rPr>
@@ -399,7 +399,7 @@
               <w14:ligatures w14:val="standardContextual"/>
             </w:rPr>
           </w:pPr>
-          <w:hyperlink w:anchor="_Toc148971631" w:history="1">
+          <w:hyperlink w:anchor="_Toc153802351" w:history="1">
             <w:r>
               <w:rPr>
                 <w:rStyle w:val="Hyperlink"/>
@@ -426,7 +426,7 @@
                 <w:noProof/>
                 <w:webHidden/>
               </w:rPr>
-              <w:instrText xml:space="preserve"> PAGEREF _Toc148971631 \h </w:instrText>
+              <w:instrText xml:space="preserve"> PAGEREF _Toc153802351 \h </w:instrText>
             </w:r>
             <w:r>
               <w:rPr>
@@ -471,7 +471,7 @@
               <w14:ligatures w14:val="standardContextual"/>
             </w:rPr>
           </w:pPr>
-          <w:hyperlink w:anchor="_Toc148971632" w:history="1">
+          <w:hyperlink w:anchor="_Toc153802352" w:history="1">
             <w:r>
               <w:rPr>
                 <w:rStyle w:val="Hyperlink"/>
@@ -498,7 +498,7 @@
                 <w:noProof/>
                 <w:webHidden/>
               </w:rPr>
-              <w:instrText xml:space="preserve"> PAGEREF _Toc148971632 \h </w:instrText>
+              <w:instrText xml:space="preserve"> PAGEREF _Toc153802352 \h </w:instrText>
             </w:r>
             <w:r>
               <w:rPr>
@@ -543,7 +543,7 @@
               <w14:ligatures w14:val="standardContextual"/>
             </w:rPr>
           </w:pPr>
-          <w:hyperlink w:anchor="_Toc148971633" w:history="1">
+          <w:hyperlink w:anchor="_Toc153802353" w:history="1">
             <w:r>
               <w:rPr>
                 <w:rStyle w:val="Hyperlink"/>
@@ -570,7 +570,7 @@
                 <w:noProof/>
                 <w:webHidden/>
               </w:rPr>
-              <w:instrText xml:space="preserve"> PAGEREF _Toc148971633 \h </w:instrText>
+              <w:instrText xml:space="preserve"> PAGEREF _Toc153802353 \h </w:instrText>
             </w:r>
             <w:r>
               <w:rPr>
@@ -615,7 +615,7 @@
               <w14:ligatures w14:val="standardContextual"/>
             </w:rPr>
           </w:pPr>
-          <w:hyperlink w:anchor="_Toc148971634" w:history="1">
+          <w:hyperlink w:anchor="_Toc153802354" w:history="1">
             <w:r>
               <w:rPr>
                 <w:rStyle w:val="Hyperlink"/>
@@ -642,7 +642,7 @@
                 <w:noProof/>
                 <w:webHidden/>
               </w:rPr>
-              <w:instrText xml:space="preserve"> PAGEREF _Toc148971634 \h </w:instrText>
+              <w:instrText xml:space="preserve"> PAGEREF _Toc153802354 \h </w:instrText>
             </w:r>
             <w:r>
               <w:rPr>
@@ -662,7 +662,7 @@
                 <w:noProof/>
                 <w:webHidden/>
               </w:rPr>
-              <w:t>5</w:t>
+              <w:t>6</w:t>
             </w:r>
             <w:r>
               <w:rPr>
@@ -687,7 +687,7 @@
               <w14:ligatures w14:val="standardContextual"/>
             </w:rPr>
           </w:pPr>
-          <w:hyperlink w:anchor="_Toc148971635" w:history="1">
+          <w:hyperlink w:anchor="_Toc153802355" w:history="1">
             <w:r>
               <w:rPr>
                 <w:rStyle w:val="Hyperlink"/>
@@ -714,7 +714,7 @@
                 <w:noProof/>
                 <w:webHidden/>
               </w:rPr>
-              <w:instrText xml:space="preserve"> PAGEREF _Toc148971635 \h </w:instrText>
+              <w:instrText xml:space="preserve"> PAGEREF _Toc153802355 \h </w:instrText>
             </w:r>
             <w:r>
               <w:rPr>
@@ -759,7 +759,7 @@
               <w14:ligatures w14:val="standardContextual"/>
             </w:rPr>
           </w:pPr>
-          <w:hyperlink w:anchor="_Toc148971636" w:history="1">
+          <w:hyperlink w:anchor="_Toc153802356" w:history="1">
             <w:r>
               <w:rPr>
                 <w:rStyle w:val="Hyperlink"/>
@@ -786,7 +786,7 @@
                 <w:noProof/>
                 <w:webHidden/>
               </w:rPr>
-              <w:instrText xml:space="preserve"> PAGEREF _Toc148971636 \h </w:instrText>
+              <w:instrText xml:space="preserve"> PAGEREF _Toc153802356 \h </w:instrText>
             </w:r>
             <w:r>
               <w:rPr>
@@ -831,11 +831,10 @@
               <w14:ligatures w14:val="standardContextual"/>
             </w:rPr>
           </w:pPr>
-          <w:hyperlink w:anchor="_Toc148971637" w:history="1">
+          <w:hyperlink w:anchor="_Toc153802357" w:history="1">
             <w:r>
               <w:rPr>
                 <w:rStyle w:val="Hyperlink"/>
-                <w:rFonts w:asciiTheme="majorHAnsi" w:eastAsiaTheme="majorEastAsia" w:hAnsiTheme="majorHAnsi" w:cstheme="majorBidi"/>
                 <w:noProof/>
               </w:rPr>
               <w:t>Week 8</w:t>
@@ -859,7 +858,7 @@
                 <w:noProof/>
                 <w:webHidden/>
               </w:rPr>
-              <w:instrText xml:space="preserve"> PAGEREF _Toc148971637 \h </w:instrText>
+              <w:instrText xml:space="preserve"> PAGEREF _Toc153802357 \h </w:instrText>
             </w:r>
             <w:r>
               <w:rPr>
@@ -879,7 +878,583 @@
                 <w:noProof/>
                 <w:webHidden/>
               </w:rPr>
-              <w:t>7</w:t>
+              <w:t>8</w:t>
+            </w:r>
+            <w:r>
+              <w:rPr>
+                <w:noProof/>
+                <w:webHidden/>
+              </w:rPr>
+              <w:fldChar w:fldCharType="end"/>
+            </w:r>
+          </w:hyperlink>
+        </w:p>
+        <w:p>
+          <w:pPr>
+            <w:pStyle w:val="TOC2"/>
+            <w:tabs>
+              <w:tab w:val="right" w:leader="dot" w:pos="9396"/>
+            </w:tabs>
+            <w:rPr>
+              <w:noProof/>
+              <w:kern w:val="2"/>
+              <w:sz w:val="22"/>
+              <w:szCs w:val="22"/>
+              <w14:ligatures w14:val="standardContextual"/>
+            </w:rPr>
+          </w:pPr>
+          <w:hyperlink w:anchor="_Toc153802358" w:history="1">
+            <w:r>
+              <w:rPr>
+                <w:rStyle w:val="Hyperlink"/>
+                <w:noProof/>
+              </w:rPr>
+              <w:t>Week 9</w:t>
+            </w:r>
+            <w:r>
+              <w:rPr>
+                <w:noProof/>
+                <w:webHidden/>
+              </w:rPr>
+              <w:tab/>
+            </w:r>
+            <w:r>
+              <w:rPr>
+                <w:noProof/>
+                <w:webHidden/>
+              </w:rPr>
+              <w:fldChar w:fldCharType="begin"/>
+            </w:r>
+            <w:r>
+              <w:rPr>
+                <w:noProof/>
+                <w:webHidden/>
+              </w:rPr>
+              <w:instrText xml:space="preserve"> PAGEREF _Toc153802358 \h </w:instrText>
+            </w:r>
+            <w:r>
+              <w:rPr>
+                <w:noProof/>
+                <w:webHidden/>
+              </w:rPr>
+            </w:r>
+            <w:r>
+              <w:rPr>
+                <w:noProof/>
+                <w:webHidden/>
+              </w:rPr>
+              <w:fldChar w:fldCharType="separate"/>
+            </w:r>
+            <w:r>
+              <w:rPr>
+                <w:noProof/>
+                <w:webHidden/>
+              </w:rPr>
+              <w:t>8</w:t>
+            </w:r>
+            <w:r>
+              <w:rPr>
+                <w:noProof/>
+                <w:webHidden/>
+              </w:rPr>
+              <w:fldChar w:fldCharType="end"/>
+            </w:r>
+          </w:hyperlink>
+        </w:p>
+        <w:p>
+          <w:pPr>
+            <w:pStyle w:val="TOC2"/>
+            <w:tabs>
+              <w:tab w:val="right" w:leader="dot" w:pos="9396"/>
+            </w:tabs>
+            <w:rPr>
+              <w:noProof/>
+              <w:kern w:val="2"/>
+              <w:sz w:val="22"/>
+              <w:szCs w:val="22"/>
+              <w14:ligatures w14:val="standardContextual"/>
+            </w:rPr>
+          </w:pPr>
+          <w:hyperlink w:anchor="_Toc153802359" w:history="1">
+            <w:r>
+              <w:rPr>
+                <w:rStyle w:val="Hyperlink"/>
+                <w:noProof/>
+              </w:rPr>
+              <w:t>Week 10</w:t>
+            </w:r>
+            <w:r>
+              <w:rPr>
+                <w:noProof/>
+                <w:webHidden/>
+              </w:rPr>
+              <w:tab/>
+            </w:r>
+            <w:r>
+              <w:rPr>
+                <w:noProof/>
+                <w:webHidden/>
+              </w:rPr>
+              <w:fldChar w:fldCharType="begin"/>
+            </w:r>
+            <w:r>
+              <w:rPr>
+                <w:noProof/>
+                <w:webHidden/>
+              </w:rPr>
+              <w:instrText xml:space="preserve"> PAGEREF _Toc153802359 \h </w:instrText>
+            </w:r>
+            <w:r>
+              <w:rPr>
+                <w:noProof/>
+                <w:webHidden/>
+              </w:rPr>
+            </w:r>
+            <w:r>
+              <w:rPr>
+                <w:noProof/>
+                <w:webHidden/>
+              </w:rPr>
+              <w:fldChar w:fldCharType="separate"/>
+            </w:r>
+            <w:r>
+              <w:rPr>
+                <w:noProof/>
+                <w:webHidden/>
+              </w:rPr>
+              <w:t>9</w:t>
+            </w:r>
+            <w:r>
+              <w:rPr>
+                <w:noProof/>
+                <w:webHidden/>
+              </w:rPr>
+              <w:fldChar w:fldCharType="end"/>
+            </w:r>
+          </w:hyperlink>
+        </w:p>
+        <w:p>
+          <w:pPr>
+            <w:pStyle w:val="TOC2"/>
+            <w:tabs>
+              <w:tab w:val="right" w:leader="dot" w:pos="9396"/>
+            </w:tabs>
+            <w:rPr>
+              <w:noProof/>
+              <w:kern w:val="2"/>
+              <w:sz w:val="22"/>
+              <w:szCs w:val="22"/>
+              <w14:ligatures w14:val="standardContextual"/>
+            </w:rPr>
+          </w:pPr>
+          <w:hyperlink w:anchor="_Toc153802360" w:history="1">
+            <w:r>
+              <w:rPr>
+                <w:rStyle w:val="Hyperlink"/>
+                <w:noProof/>
+              </w:rPr>
+              <w:t>Week 11</w:t>
+            </w:r>
+            <w:r>
+              <w:rPr>
+                <w:noProof/>
+                <w:webHidden/>
+              </w:rPr>
+              <w:tab/>
+            </w:r>
+            <w:r>
+              <w:rPr>
+                <w:noProof/>
+                <w:webHidden/>
+              </w:rPr>
+              <w:fldChar w:fldCharType="begin"/>
+            </w:r>
+            <w:r>
+              <w:rPr>
+                <w:noProof/>
+                <w:webHidden/>
+              </w:rPr>
+              <w:instrText xml:space="preserve"> PAGEREF _Toc153802360 \h </w:instrText>
+            </w:r>
+            <w:r>
+              <w:rPr>
+                <w:noProof/>
+                <w:webHidden/>
+              </w:rPr>
+            </w:r>
+            <w:r>
+              <w:rPr>
+                <w:noProof/>
+                <w:webHidden/>
+              </w:rPr>
+              <w:fldChar w:fldCharType="separate"/>
+            </w:r>
+            <w:r>
+              <w:rPr>
+                <w:noProof/>
+                <w:webHidden/>
+              </w:rPr>
+              <w:t>10</w:t>
+            </w:r>
+            <w:r>
+              <w:rPr>
+                <w:noProof/>
+                <w:webHidden/>
+              </w:rPr>
+              <w:fldChar w:fldCharType="end"/>
+            </w:r>
+          </w:hyperlink>
+        </w:p>
+        <w:p>
+          <w:pPr>
+            <w:pStyle w:val="TOC2"/>
+            <w:tabs>
+              <w:tab w:val="right" w:leader="dot" w:pos="9396"/>
+            </w:tabs>
+            <w:rPr>
+              <w:noProof/>
+              <w:kern w:val="2"/>
+              <w:sz w:val="22"/>
+              <w:szCs w:val="22"/>
+              <w14:ligatures w14:val="standardContextual"/>
+            </w:rPr>
+          </w:pPr>
+          <w:hyperlink w:anchor="_Toc153802361" w:history="1">
+            <w:r>
+              <w:rPr>
+                <w:rStyle w:val="Hyperlink"/>
+                <w:noProof/>
+              </w:rPr>
+              <w:t>Week 12</w:t>
+            </w:r>
+            <w:r>
+              <w:rPr>
+                <w:noProof/>
+                <w:webHidden/>
+              </w:rPr>
+              <w:tab/>
+            </w:r>
+            <w:r>
+              <w:rPr>
+                <w:noProof/>
+                <w:webHidden/>
+              </w:rPr>
+              <w:fldChar w:fldCharType="begin"/>
+            </w:r>
+            <w:r>
+              <w:rPr>
+                <w:noProof/>
+                <w:webHidden/>
+              </w:rPr>
+              <w:instrText xml:space="preserve"> PAGEREF _Toc153802361 \h </w:instrText>
+            </w:r>
+            <w:r>
+              <w:rPr>
+                <w:noProof/>
+                <w:webHidden/>
+              </w:rPr>
+            </w:r>
+            <w:r>
+              <w:rPr>
+                <w:noProof/>
+                <w:webHidden/>
+              </w:rPr>
+              <w:fldChar w:fldCharType="separate"/>
+            </w:r>
+            <w:r>
+              <w:rPr>
+                <w:noProof/>
+                <w:webHidden/>
+              </w:rPr>
+              <w:t>10</w:t>
+            </w:r>
+            <w:r>
+              <w:rPr>
+                <w:noProof/>
+                <w:webHidden/>
+              </w:rPr>
+              <w:fldChar w:fldCharType="end"/>
+            </w:r>
+          </w:hyperlink>
+        </w:p>
+        <w:p>
+          <w:pPr>
+            <w:pStyle w:val="TOC2"/>
+            <w:tabs>
+              <w:tab w:val="right" w:leader="dot" w:pos="9396"/>
+            </w:tabs>
+            <w:rPr>
+              <w:noProof/>
+              <w:kern w:val="2"/>
+              <w:sz w:val="22"/>
+              <w:szCs w:val="22"/>
+              <w14:ligatures w14:val="standardContextual"/>
+            </w:rPr>
+          </w:pPr>
+          <w:hyperlink w:anchor="_Toc153802362" w:history="1">
+            <w:r>
+              <w:rPr>
+                <w:rStyle w:val="Hyperlink"/>
+                <w:noProof/>
+              </w:rPr>
+              <w:t>Week 13</w:t>
+            </w:r>
+            <w:r>
+              <w:rPr>
+                <w:noProof/>
+                <w:webHidden/>
+              </w:rPr>
+              <w:tab/>
+            </w:r>
+            <w:r>
+              <w:rPr>
+                <w:noProof/>
+                <w:webHidden/>
+              </w:rPr>
+              <w:fldChar w:fldCharType="begin"/>
+            </w:r>
+            <w:r>
+              <w:rPr>
+                <w:noProof/>
+                <w:webHidden/>
+              </w:rPr>
+              <w:instrText xml:space="preserve"> PAGEREF _Toc153802362 \h </w:instrText>
+            </w:r>
+            <w:r>
+              <w:rPr>
+                <w:noProof/>
+                <w:webHidden/>
+              </w:rPr>
+            </w:r>
+            <w:r>
+              <w:rPr>
+                <w:noProof/>
+                <w:webHidden/>
+              </w:rPr>
+              <w:fldChar w:fldCharType="separate"/>
+            </w:r>
+            <w:r>
+              <w:rPr>
+                <w:noProof/>
+                <w:webHidden/>
+              </w:rPr>
+              <w:t>11</w:t>
+            </w:r>
+            <w:r>
+              <w:rPr>
+                <w:noProof/>
+                <w:webHidden/>
+              </w:rPr>
+              <w:fldChar w:fldCharType="end"/>
+            </w:r>
+          </w:hyperlink>
+        </w:p>
+        <w:p>
+          <w:pPr>
+            <w:pStyle w:val="TOC2"/>
+            <w:tabs>
+              <w:tab w:val="right" w:leader="dot" w:pos="9396"/>
+            </w:tabs>
+            <w:rPr>
+              <w:noProof/>
+              <w:kern w:val="2"/>
+              <w:sz w:val="22"/>
+              <w:szCs w:val="22"/>
+              <w14:ligatures w14:val="standardContextual"/>
+            </w:rPr>
+          </w:pPr>
+          <w:hyperlink w:anchor="_Toc153802363" w:history="1">
+            <w:r>
+              <w:rPr>
+                <w:rStyle w:val="Hyperlink"/>
+                <w:noProof/>
+              </w:rPr>
+              <w:t>Week 14</w:t>
+            </w:r>
+            <w:r>
+              <w:rPr>
+                <w:noProof/>
+                <w:webHidden/>
+              </w:rPr>
+              <w:tab/>
+            </w:r>
+            <w:r>
+              <w:rPr>
+                <w:noProof/>
+                <w:webHidden/>
+              </w:rPr>
+              <w:fldChar w:fldCharType="begin"/>
+            </w:r>
+            <w:r>
+              <w:rPr>
+                <w:noProof/>
+                <w:webHidden/>
+              </w:rPr>
+              <w:instrText xml:space="preserve"> PAGEREF _Toc153802363 \h </w:instrText>
+            </w:r>
+            <w:r>
+              <w:rPr>
+                <w:noProof/>
+                <w:webHidden/>
+              </w:rPr>
+            </w:r>
+            <w:r>
+              <w:rPr>
+                <w:noProof/>
+                <w:webHidden/>
+              </w:rPr>
+              <w:fldChar w:fldCharType="separate"/>
+            </w:r>
+            <w:r>
+              <w:rPr>
+                <w:noProof/>
+                <w:webHidden/>
+              </w:rPr>
+              <w:t>12</w:t>
+            </w:r>
+            <w:r>
+              <w:rPr>
+                <w:noProof/>
+                <w:webHidden/>
+              </w:rPr>
+              <w:fldChar w:fldCharType="end"/>
+            </w:r>
+          </w:hyperlink>
+        </w:p>
+        <w:p>
+          <w:pPr>
+            <w:pStyle w:val="TOC2"/>
+            <w:tabs>
+              <w:tab w:val="right" w:leader="dot" w:pos="9396"/>
+            </w:tabs>
+            <w:rPr>
+              <w:noProof/>
+              <w:kern w:val="2"/>
+              <w:sz w:val="22"/>
+              <w:szCs w:val="22"/>
+              <w14:ligatures w14:val="standardContextual"/>
+            </w:rPr>
+          </w:pPr>
+          <w:hyperlink w:anchor="_Toc153802364" w:history="1">
+            <w:r>
+              <w:rPr>
+                <w:rStyle w:val="Hyperlink"/>
+                <w:noProof/>
+              </w:rPr>
+              <w:t>Week 15</w:t>
+            </w:r>
+            <w:r>
+              <w:rPr>
+                <w:noProof/>
+                <w:webHidden/>
+              </w:rPr>
+              <w:tab/>
+            </w:r>
+            <w:r>
+              <w:rPr>
+                <w:noProof/>
+                <w:webHidden/>
+              </w:rPr>
+              <w:fldChar w:fldCharType="begin"/>
+            </w:r>
+            <w:r>
+              <w:rPr>
+                <w:noProof/>
+                <w:webHidden/>
+              </w:rPr>
+              <w:instrText xml:space="preserve"> PAGEREF _Toc153802364 \h </w:instrText>
+            </w:r>
+            <w:r>
+              <w:rPr>
+                <w:noProof/>
+                <w:webHidden/>
+              </w:rPr>
+            </w:r>
+            <w:r>
+              <w:rPr>
+                <w:noProof/>
+                <w:webHidden/>
+              </w:rPr>
+              <w:fldChar w:fldCharType="separate"/>
+            </w:r>
+            <w:r>
+              <w:rPr>
+                <w:noProof/>
+                <w:webHidden/>
+              </w:rPr>
+              <w:t>12</w:t>
+            </w:r>
+            <w:r>
+              <w:rPr>
+                <w:noProof/>
+                <w:webHidden/>
+              </w:rPr>
+              <w:fldChar w:fldCharType="end"/>
+            </w:r>
+          </w:hyperlink>
+        </w:p>
+        <w:p>
+          <w:pPr>
+            <w:pStyle w:val="TOC2"/>
+            <w:tabs>
+              <w:tab w:val="right" w:leader="dot" w:pos="9396"/>
+            </w:tabs>
+            <w:rPr>
+              <w:noProof/>
+              <w:kern w:val="2"/>
+              <w:sz w:val="22"/>
+              <w:szCs w:val="22"/>
+              <w14:ligatures w14:val="standardContextual"/>
+            </w:rPr>
+          </w:pPr>
+          <w:hyperlink w:anchor="_Toc153802365" w:history="1">
+            <w:r>
+              <w:rPr>
+                <w:rStyle w:val="Hyperlink"/>
+                <w:noProof/>
+              </w:rPr>
+              <w:t>Week 16</w:t>
+            </w:r>
+            <w:r>
+              <w:rPr>
+                <w:noProof/>
+                <w:webHidden/>
+              </w:rPr>
+              <w:tab/>
+            </w:r>
+            <w:r>
+              <w:rPr>
+                <w:noProof/>
+                <w:webHidden/>
+              </w:rPr>
+              <w:fldChar w:fldCharType="begin"/>
+            </w:r>
+            <w:r>
+              <w:rPr>
+                <w:noProof/>
+                <w:webHidden/>
+              </w:rPr>
+              <w:instrText xml:space="preserve"> PAGEREF _Toc153802365 \h </w:instrText>
+            </w:r>
+            <w:r>
+              <w:rPr>
+                <w:noProof/>
+                <w:webHidden/>
+              </w:rPr>
+            </w:r>
+            <w:r>
+              <w:rPr>
+                <w:noProof/>
+                <w:webHidden/>
+              </w:rPr>
+              <w:fldChar w:fldCharType="separate"/>
+            </w:r>
+            <w:r>
+              <w:rPr>
+                <w:noProof/>
+                <w:webHidden/>
+              </w:rPr>
+              <w:t>13</w:t>
             </w:r>
             <w:r>
               <w:rPr>
@@ -912,7 +1487,7 @@
       <w:pPr>
         <w:pStyle w:val="Heading1"/>
       </w:pPr>
-      <w:bookmarkStart w:id="0" w:name="_Toc148971628"/>
+      <w:bookmarkStart w:id="0" w:name="_Toc153802348"/>
       <w:r>
         <w:lastRenderedPageBreak/>
         <w:t>Introduction</w:t>
@@ -928,7 +1503,7 @@
       <w:pPr>
         <w:pStyle w:val="Heading1"/>
       </w:pPr>
-      <w:bookmarkStart w:id="1" w:name="_Toc148971629"/>
+      <w:bookmarkStart w:id="1" w:name="_Toc153802349"/>
       <w:r>
         <w:t>Weekly Logbook</w:t>
       </w:r>
@@ -938,7 +1513,7 @@
       <w:pPr>
         <w:pStyle w:val="Heading2"/>
       </w:pPr>
-      <w:bookmarkStart w:id="2" w:name="_Toc148971630"/>
+      <w:bookmarkStart w:id="2" w:name="_Toc153802350"/>
       <w:r>
         <w:t>Week 1</w:t>
       </w:r>
@@ -1159,7 +1734,7 @@
       <w:pPr>
         <w:pStyle w:val="Heading2"/>
       </w:pPr>
-      <w:bookmarkStart w:id="4" w:name="_Toc148971631"/>
+      <w:bookmarkStart w:id="4" w:name="_Toc153802351"/>
       <w:r>
         <w:t>Week 2</w:t>
       </w:r>
@@ -1303,7 +1878,7 @@
       <w:pPr>
         <w:pStyle w:val="Heading2"/>
       </w:pPr>
-      <w:bookmarkStart w:id="6" w:name="_Toc148971632"/>
+      <w:bookmarkStart w:id="6" w:name="_Toc153802352"/>
       <w:r>
         <w:t>Week 3</w:t>
       </w:r>
@@ -1384,17 +1959,28 @@
     </w:p>
     <w:p>
       <w:r>
-        <w:t>This week, I incorporated the feedback from the company mentor into the user story. We had a stand-up meeting on Monday to discuss what I accomplished last week and my plans for this week. During the meeting, I had a few questions to clarify certain aspects of the retiree’s appointment. Additionally, we reviewed the project plan, user story, and research document.</w:t>
-      </w:r>
-    </w:p>
-    <w:p>
-      <w:r>
-        <w:t>The company mentor set up a folder on the company computer to store all project documentation. I worked on correcting some spelling errors in the wireframe and user story documents. Furthermore, I created and worked on the design document. On Thursday, I had my weekly meeting with my first assessor to discuss my progress and to plan a meeting with the company mentor. I also had a few questions for the first assessor.</w:t>
-      </w:r>
-    </w:p>
-    <w:p>
+        <w:t>This week is the final deliverable for sprint 1.</w:t>
+      </w:r>
+    </w:p>
+    <w:p>
+      <w:r>
+        <w:t>On t</w:t>
+      </w:r>
+      <w:r>
+        <w:t>his week, I incorporated the feedback from the company mentor into the user story. We had a stand-up meeting on Monday to discuss what I accomplished last week and my plans for this week. During the meeting, I had a few questions to clarify certain aspects of the retiree’s appointment. Additionally, we reviewed the project plan, user story, and research document.</w:t>
+      </w:r>
+    </w:p>
+    <w:p>
+      <w:r>
+        <w:t xml:space="preserve">The company mentor set up a folder on the company computer to store all project documentation. I worked on correcting some spelling errors in the wireframe and user story documents. Furthermore, I created and worked on the design document. On Thursday, I had my </w:t>
+      </w:r>
       <w:r>
         <w:lastRenderedPageBreak/>
+        <w:t>weekly meeting with my first assessor to discuss my progress and to plan a meeting with the company mentor. I also had a few questions for the first assessor.</w:t>
+      </w:r>
+    </w:p>
+    <w:p>
+      <w:r>
         <w:t>This week, I delivered the following items for the first sprint:</w:t>
       </w:r>
     </w:p>
@@ -1481,7 +2067,7 @@
         <w:pStyle w:val="Heading2"/>
       </w:pPr>
       <w:bookmarkStart w:id="7" w:name="_Toc146545905"/>
-      <w:bookmarkStart w:id="8" w:name="_Toc148971633"/>
+      <w:bookmarkStart w:id="8" w:name="_Toc153802353"/>
       <w:r>
         <w:t>Week 4</w:t>
       </w:r>
@@ -1630,8 +2216,9 @@
       <w:pPr>
         <w:pStyle w:val="Heading2"/>
       </w:pPr>
-      <w:bookmarkStart w:id="9" w:name="_Toc148971634"/>
-      <w:r>
+      <w:bookmarkStart w:id="9" w:name="_Toc153802354"/>
+      <w:r>
+        <w:lastRenderedPageBreak/>
         <w:t>Week 5</w:t>
       </w:r>
       <w:bookmarkEnd w:id="9"/>
@@ -1680,264 +2267,272 @@
           <w:szCs w:val="28"/>
           <w:u w:val="single"/>
         </w:rPr>
+        <w:t>Hours</w:t>
+      </w:r>
+    </w:p>
+    <w:p>
+      <w:r>
+        <w:t>40 hours</w:t>
+      </w:r>
+    </w:p>
+    <w:p>
+      <w:pPr>
+        <w:rPr>
+          <w:b/>
+          <w:bCs/>
+          <w:sz w:val="28"/>
+          <w:szCs w:val="28"/>
+          <w:u w:val="single"/>
+        </w:rPr>
+      </w:pPr>
+      <w:r>
+        <w:rPr>
+          <w:b/>
+          <w:bCs/>
+          <w:sz w:val="28"/>
+          <w:szCs w:val="28"/>
+          <w:u w:val="single"/>
+        </w:rPr>
+        <w:t>Description</w:t>
+      </w:r>
+    </w:p>
+    <w:p>
+      <w:r>
+        <w:t>On Monday, I had my weekly standup meeting with the company mentor, during which we discussed my questions and outlined the tasks for the week. I spent the week working on the UML diagram and ERD in the design document, addressing feedback on the user story and user flowchart provided by the company mentor.</w:t>
+      </w:r>
+    </w:p>
+    <w:p/>
+    <w:p>
+      <w:r>
+        <w:t xml:space="preserve">On Thursday, I had my weekly meeting with the first assessor to review the research document and design document. </w:t>
+      </w:r>
+      <w:r>
+        <w:t xml:space="preserve">She identified the </w:t>
+      </w:r>
+      <w:r>
+        <w:t xml:space="preserve">areas in the design document that needed </w:t>
+      </w:r>
+      <w:r>
+        <w:t>to be removed to let the reader focus and understand the task</w:t>
+      </w:r>
+      <w:r>
+        <w:t>.</w:t>
+      </w:r>
+      <w:r>
+        <w:t xml:space="preserve"> Additionally, she told me that I’m doing a good job and keep on this pa</w:t>
+      </w:r>
+      <w:r>
+        <w:t>ce</w:t>
+      </w:r>
+      <w:r>
+        <w:t>.</w:t>
+      </w:r>
+    </w:p>
+    <w:p/>
+    <w:p>
+      <w:r>
+        <w:t>By Friday, I had also created an additional document, the concept document, and made necessary corrections</w:t>
+      </w:r>
+      <w:r>
+        <w:t xml:space="preserve"> to other document</w:t>
+      </w:r>
+      <w:r>
+        <w:t xml:space="preserve"> based on feedback. I then submitted all the documents to the company mentor for review.</w:t>
+      </w:r>
+    </w:p>
+    <w:p/>
+    <w:p>
+      <w:pPr>
+        <w:pStyle w:val="Heading2"/>
+      </w:pPr>
+      <w:bookmarkStart w:id="10" w:name="_Toc153802355"/>
+      <w:bookmarkStart w:id="11" w:name="_Hlk148099203"/>
+      <w:r>
+        <w:t>Week 6</w:t>
+      </w:r>
+      <w:bookmarkEnd w:id="10"/>
+    </w:p>
+    <w:p>
+      <w:pPr>
+        <w:rPr>
+          <w:b/>
+          <w:bCs/>
+          <w:sz w:val="28"/>
+          <w:szCs w:val="28"/>
+          <w:u w:val="single"/>
+        </w:rPr>
+      </w:pPr>
+      <w:r>
+        <w:rPr>
+          <w:b/>
+          <w:bCs/>
+          <w:sz w:val="28"/>
+          <w:szCs w:val="28"/>
+          <w:u w:val="single"/>
+        </w:rPr>
+        <w:t>Date</w:t>
+      </w:r>
+    </w:p>
+    <w:p>
+      <w:r>
+        <w:t>9 October 23 – 13 October 23</w:t>
+      </w:r>
+    </w:p>
+    <w:p>
+      <w:pPr>
+        <w:rPr>
+          <w:b/>
+          <w:bCs/>
+          <w:sz w:val="28"/>
+          <w:szCs w:val="28"/>
+          <w:u w:val="single"/>
+        </w:rPr>
+      </w:pPr>
+      <w:r>
+        <w:rPr>
+          <w:b/>
+          <w:bCs/>
+          <w:sz w:val="28"/>
+          <w:szCs w:val="28"/>
+          <w:u w:val="single"/>
+        </w:rPr>
+        <w:t>Hours</w:t>
+      </w:r>
+    </w:p>
+    <w:p>
+      <w:r>
+        <w:t>40 hours</w:t>
+      </w:r>
+    </w:p>
+    <w:p>
+      <w:pPr>
+        <w:rPr>
+          <w:b/>
+          <w:bCs/>
+          <w:sz w:val="28"/>
+          <w:szCs w:val="28"/>
+          <w:u w:val="single"/>
+        </w:rPr>
+      </w:pPr>
+      <w:r>
+        <w:rPr>
+          <w:b/>
+          <w:bCs/>
+          <w:sz w:val="28"/>
+          <w:szCs w:val="28"/>
+          <w:u w:val="single"/>
+        </w:rPr>
+        <w:t>Description</w:t>
+      </w:r>
+    </w:p>
+    <w:bookmarkEnd w:id="11"/>
+    <w:p>
+      <w:r>
+        <w:t>This week is the</w:t>
+      </w:r>
+      <w:r>
+        <w:t xml:space="preserve"> final deliverable for sprint 2.</w:t>
+      </w:r>
+    </w:p>
+    <w:p>
+      <w:r>
         <w:lastRenderedPageBreak/>
-        <w:t>Hours</w:t>
-      </w:r>
-    </w:p>
-    <w:p>
-      <w:r>
-        <w:t>40 hours</w:t>
-      </w:r>
-    </w:p>
-    <w:p>
-      <w:pPr>
-        <w:rPr>
-          <w:b/>
-          <w:bCs/>
-          <w:sz w:val="28"/>
-          <w:szCs w:val="28"/>
-          <w:u w:val="single"/>
-        </w:rPr>
-      </w:pPr>
-      <w:r>
-        <w:rPr>
-          <w:b/>
-          <w:bCs/>
-          <w:sz w:val="28"/>
-          <w:szCs w:val="28"/>
-          <w:u w:val="single"/>
-        </w:rPr>
-        <w:t>Description</w:t>
-      </w:r>
-    </w:p>
-    <w:p>
-      <w:r>
-        <w:t>On Monday, I had my weekly standup meeting with the company mentor, during which we discussed my questions and outlined the tasks for the week. I spent the week working on the UML diagram and ERD in the design document, addressing feedback on the user story and user flowchart provided by the company mentor.</w:t>
-      </w:r>
-    </w:p>
-    <w:p/>
-    <w:p>
-      <w:r>
-        <w:t xml:space="preserve">On Thursday, I had my weekly meeting with the first assessor to review the research document and design document. </w:t>
-      </w:r>
-      <w:r>
-        <w:t xml:space="preserve">She identified the </w:t>
-      </w:r>
-      <w:r>
-        <w:t xml:space="preserve">areas in the design document that needed </w:t>
-      </w:r>
-      <w:r>
-        <w:t>to be removed to let the reader focus and understand the task</w:t>
+        <w:t>On Monday</w:t>
+      </w:r>
+      <w:r>
+        <w:t>,</w:t>
+      </w:r>
+      <w:r>
+        <w:t xml:space="preserve"> I had my weekly meeting with the company mentor to </w:t>
+      </w:r>
+      <w:r>
+        <w:t>discuss</w:t>
+      </w:r>
+      <w:r>
+        <w:t xml:space="preserve"> the ERD</w:t>
+      </w:r>
+      <w:r>
+        <w:t xml:space="preserve"> and</w:t>
+      </w:r>
+      <w:r>
+        <w:t xml:space="preserve"> the information I </w:t>
+      </w:r>
+      <w:r>
+        <w:t>gather</w:t>
+      </w:r>
+      <w:r>
+        <w:t>ed</w:t>
+      </w:r>
+      <w:r>
+        <w:t xml:space="preserve"> </w:t>
+      </w:r>
+      <w:r>
+        <w:t>about</w:t>
+      </w:r>
+      <w:r>
+        <w:t xml:space="preserve"> WhatsApp</w:t>
       </w:r>
       <w:r>
         <w:t>.</w:t>
       </w:r>
       <w:r>
-        <w:t xml:space="preserve"> Additionally, she told me that I’m doing a good job and keep on this pa</w:t>
-      </w:r>
-      <w:r>
-        <w:t>ce</w:t>
-      </w:r>
-      <w:r>
-        <w:t>.</w:t>
-      </w:r>
-    </w:p>
-    <w:p/>
-    <w:p>
-      <w:r>
-        <w:t>By Friday, I had also created an additional document, the concept document, and made necessary corrections</w:t>
-      </w:r>
-      <w:r>
-        <w:t xml:space="preserve"> to other document</w:t>
-      </w:r>
-      <w:r>
-        <w:t xml:space="preserve"> based on feedback. I then submitted all the documents to the company mentor for review.</w:t>
-      </w:r>
-    </w:p>
-    <w:p/>
-    <w:p>
-      <w:pPr>
-        <w:pStyle w:val="Heading2"/>
-      </w:pPr>
-      <w:bookmarkStart w:id="10" w:name="_Toc148971635"/>
-      <w:bookmarkStart w:id="11" w:name="_Hlk148099203"/>
-      <w:r>
-        <w:t>Week 6</w:t>
-      </w:r>
-      <w:bookmarkEnd w:id="10"/>
-    </w:p>
-    <w:p>
-      <w:pPr>
-        <w:rPr>
-          <w:b/>
-          <w:bCs/>
-          <w:sz w:val="28"/>
-          <w:szCs w:val="28"/>
-          <w:u w:val="single"/>
-        </w:rPr>
-      </w:pPr>
-      <w:r>
-        <w:rPr>
-          <w:b/>
-          <w:bCs/>
-          <w:sz w:val="28"/>
-          <w:szCs w:val="28"/>
-          <w:u w:val="single"/>
-        </w:rPr>
-        <w:t>Date</w:t>
-      </w:r>
-    </w:p>
-    <w:p>
-      <w:r>
-        <w:t>9 October 23 – 13 October 23</w:t>
-      </w:r>
-    </w:p>
-    <w:p>
-      <w:pPr>
-        <w:rPr>
-          <w:b/>
-          <w:bCs/>
-          <w:sz w:val="28"/>
-          <w:szCs w:val="28"/>
-          <w:u w:val="single"/>
-        </w:rPr>
-      </w:pPr>
-      <w:r>
-        <w:rPr>
-          <w:b/>
-          <w:bCs/>
-          <w:sz w:val="28"/>
-          <w:szCs w:val="28"/>
-          <w:u w:val="single"/>
-        </w:rPr>
-        <w:t>Hours</w:t>
-      </w:r>
-    </w:p>
-    <w:p>
-      <w:r>
-        <w:t>40 hours</w:t>
-      </w:r>
-    </w:p>
-    <w:p>
-      <w:pPr>
-        <w:rPr>
-          <w:b/>
-          <w:bCs/>
-          <w:sz w:val="28"/>
-          <w:szCs w:val="28"/>
-          <w:u w:val="single"/>
-        </w:rPr>
-      </w:pPr>
-      <w:r>
-        <w:rPr>
-          <w:b/>
-          <w:bCs/>
-          <w:sz w:val="28"/>
-          <w:szCs w:val="28"/>
-          <w:u w:val="single"/>
-        </w:rPr>
-        <w:t>Description</w:t>
-      </w:r>
-    </w:p>
-    <w:bookmarkEnd w:id="11"/>
-    <w:p>
-      <w:r>
-        <w:t>On Monday</w:t>
+        <w:t xml:space="preserve"> </w:t>
+      </w:r>
+      <w:r>
+        <w:t xml:space="preserve">We also </w:t>
+      </w:r>
+      <w:r>
+        <w:t>setup a branch for me to start programming</w:t>
+      </w:r>
+      <w:r>
+        <w:t xml:space="preserve"> and</w:t>
+      </w:r>
+      <w:r>
+        <w:t xml:space="preserve"> </w:t>
+      </w:r>
+      <w:r>
+        <w:t>I also c</w:t>
+      </w:r>
+      <w:r>
+        <w:t>orrect</w:t>
+      </w:r>
+      <w:r>
+        <w:t>ed</w:t>
+      </w:r>
+      <w:r>
+        <w:t xml:space="preserve"> some spelling errors on </w:t>
+      </w:r>
+      <w:r>
+        <w:t>various</w:t>
+      </w:r>
+      <w:r>
+        <w:t xml:space="preserve"> documents.</w:t>
+      </w:r>
+      <w:r>
+        <w:t xml:space="preserve"> This week I continue to work on my research document</w:t>
+      </w:r>
+      <w:r>
+        <w:t xml:space="preserve"> and fix the ERD in the Design Document</w:t>
+      </w:r>
+      <w:r>
+        <w:t xml:space="preserve"> for the sprint delivery on Friday to the company mentor</w:t>
+      </w:r>
+      <w:r>
+        <w:t>. On Thursday</w:t>
       </w:r>
       <w:r>
         <w:t>,</w:t>
       </w:r>
       <w:r>
-        <w:t xml:space="preserve"> I had my weekly meeting with the company mentor to </w:t>
-      </w:r>
-      <w:r>
-        <w:t>discuss</w:t>
-      </w:r>
-      <w:r>
-        <w:t xml:space="preserve"> the ERD</w:t>
-      </w:r>
-      <w:r>
-        <w:t xml:space="preserve"> and</w:t>
-      </w:r>
-      <w:r>
-        <w:t xml:space="preserve"> the information I </w:t>
-      </w:r>
-      <w:r>
-        <w:t>gather</w:t>
-      </w:r>
-      <w:r>
-        <w:t>ed</w:t>
+        <w:t xml:space="preserve"> I had my weekly meeting with my first assessor</w:t>
+      </w:r>
+      <w:r>
+        <w:t>, where</w:t>
       </w:r>
       <w:r>
         <w:t xml:space="preserve"> </w:t>
       </w:r>
       <w:r>
-        <w:t>about</w:t>
-      </w:r>
-      <w:r>
-        <w:t xml:space="preserve"> WhatsApp</w:t>
-      </w:r>
-      <w:r>
-        <w:t>.</w:t>
-      </w:r>
-      <w:r>
-        <w:t xml:space="preserve"> </w:t>
-      </w:r>
-      <w:r>
-        <w:t xml:space="preserve">We also </w:t>
-      </w:r>
-      <w:r>
-        <w:t>setup a branch for me to start programming</w:t>
-      </w:r>
-      <w:r>
-        <w:t xml:space="preserve"> and</w:t>
-      </w:r>
-      <w:r>
-        <w:t xml:space="preserve"> </w:t>
-      </w:r>
-      <w:r>
-        <w:t>I also c</w:t>
-      </w:r>
-      <w:r>
-        <w:t>orrect</w:t>
-      </w:r>
-      <w:r>
-        <w:t>ed</w:t>
-      </w:r>
-      <w:r>
-        <w:t xml:space="preserve"> some spelling errors on </w:t>
-      </w:r>
-      <w:r>
-        <w:t>various</w:t>
-      </w:r>
-      <w:r>
-        <w:t xml:space="preserve"> documents.</w:t>
-      </w:r>
-      <w:r>
-        <w:t xml:space="preserve"> This week I continue to work on my research document</w:t>
-      </w:r>
-      <w:r>
-        <w:t xml:space="preserve"> and fix the ERD in the Design Document</w:t>
-      </w:r>
-      <w:r>
-        <w:t xml:space="preserve"> for the sprint delivery on Friday to the company mentor</w:t>
-      </w:r>
-      <w:r>
-        <w:t>. On Thursday</w:t>
-      </w:r>
-      <w:r>
-        <w:t>,</w:t>
-      </w:r>
-      <w:r>
-        <w:t xml:space="preserve"> I had my weekly meeting with my first assessor</w:t>
-      </w:r>
-      <w:r>
-        <w:t>, where</w:t>
-      </w:r>
-      <w:r>
-        <w:t xml:space="preserve"> </w:t>
-      </w:r>
-      <w:r>
         <w:t>w</w:t>
       </w:r>
       <w:r>
@@ -1962,7 +2557,6 @@
         <w:t xml:space="preserve">. </w:t>
       </w:r>
       <w:r>
-        <w:lastRenderedPageBreak/>
         <w:t>Additionally,</w:t>
       </w:r>
       <w:r>
@@ -2067,7 +2661,7 @@
       <w:pPr>
         <w:pStyle w:val="Heading2"/>
       </w:pPr>
-      <w:bookmarkStart w:id="12" w:name="_Toc148971636"/>
+      <w:bookmarkStart w:id="12" w:name="_Toc153802356"/>
       <w:r>
         <w:t xml:space="preserve">Week </w:t>
       </w:r>
@@ -2322,35 +2916,14 @@
     <w:p/>
     <w:p>
       <w:pPr>
-        <w:keepNext/>
-        <w:keepLines/>
-        <w:spacing w:before="160" w:after="80"/>
-        <w:outlineLvl w:val="1"/>
-        <w:rPr>
-          <w:rFonts w:asciiTheme="majorHAnsi" w:eastAsiaTheme="majorEastAsia" w:hAnsiTheme="majorHAnsi" w:cstheme="majorBidi"/>
-          <w:color w:val="2F5496" w:themeColor="accent1" w:themeShade="BF"/>
-          <w:sz w:val="32"/>
-          <w:szCs w:val="32"/>
-        </w:rPr>
-      </w:pPr>
-      <w:bookmarkStart w:id="13" w:name="_Toc148971637"/>
+        <w:pStyle w:val="Heading2"/>
+      </w:pPr>
+      <w:bookmarkStart w:id="13" w:name="_Toc153802357"/>
       <w:bookmarkStart w:id="14" w:name="_Hlk149573173"/>
       <w:r>
-        <w:rPr>
-          <w:rFonts w:asciiTheme="majorHAnsi" w:eastAsiaTheme="majorEastAsia" w:hAnsiTheme="majorHAnsi" w:cstheme="majorBidi"/>
-          <w:color w:val="2F5496" w:themeColor="accent1" w:themeShade="BF"/>
-          <w:sz w:val="32"/>
-          <w:szCs w:val="32"/>
-        </w:rPr>
         <w:t xml:space="preserve">Week </w:t>
       </w:r>
       <w:r>
-        <w:rPr>
-          <w:rFonts w:asciiTheme="majorHAnsi" w:eastAsiaTheme="majorEastAsia" w:hAnsiTheme="majorHAnsi" w:cstheme="majorBidi"/>
-          <w:color w:val="2F5496" w:themeColor="accent1" w:themeShade="BF"/>
-          <w:sz w:val="32"/>
-          <w:szCs w:val="32"/>
-        </w:rPr>
         <w:t>8</w:t>
       </w:r>
       <w:bookmarkEnd w:id="13"/>
@@ -2408,7 +2981,395 @@
           <w:szCs w:val="28"/>
           <w:u w:val="single"/>
         </w:rPr>
+        <w:t>Hours</w:t>
+      </w:r>
+    </w:p>
+    <w:p>
+      <w:r>
+        <w:t>40 hours</w:t>
+      </w:r>
+      <w:bookmarkEnd w:id="14"/>
+    </w:p>
+    <w:p>
+      <w:pPr>
+        <w:rPr>
+          <w:b/>
+          <w:bCs/>
+          <w:sz w:val="28"/>
+          <w:szCs w:val="28"/>
+          <w:u w:val="single"/>
+        </w:rPr>
+      </w:pPr>
+      <w:r>
+        <w:rPr>
+          <w:b/>
+          <w:bCs/>
+          <w:sz w:val="28"/>
+          <w:szCs w:val="28"/>
+          <w:u w:val="single"/>
+        </w:rPr>
+        <w:t>Description</w:t>
+      </w:r>
+    </w:p>
+    <w:p>
+      <w:r>
+        <w:t>On Monday</w:t>
+      </w:r>
+      <w:r>
+        <w:t>,</w:t>
+      </w:r>
+      <w:r>
+        <w:t xml:space="preserve"> I s</w:t>
+      </w:r>
+      <w:r>
+        <w:t>ubmitted</w:t>
+      </w:r>
+      <w:r>
+        <w:t xml:space="preserve"> my research document to my first assessor to </w:t>
+      </w:r>
+      <w:r>
+        <w:t>receive feedback</w:t>
+      </w:r>
+      <w:r>
+        <w:t xml:space="preserve"> on Thursday.</w:t>
+      </w:r>
+      <w:r>
+        <w:t xml:space="preserve"> Throughout</w:t>
+      </w:r>
+      <w:r>
+        <w:t xml:space="preserve"> </w:t>
+      </w:r>
+      <w:r>
+        <w:t>t</w:t>
+      </w:r>
+      <w:r>
+        <w:t>his week I kept working on the research document</w:t>
+      </w:r>
+      <w:r>
+        <w:t xml:space="preserve"> and</w:t>
+      </w:r>
+      <w:r>
+        <w:t xml:space="preserve"> also examined the code</w:t>
+      </w:r>
+      <w:r>
+        <w:t>s for “edit appointment” form</w:t>
+      </w:r>
+      <w:r>
+        <w:t>.</w:t>
+      </w:r>
+      <w:r>
+        <w:t xml:space="preserve"> </w:t>
+      </w:r>
+      <w:r>
+        <w:t xml:space="preserve">I </w:t>
+      </w:r>
+      <w:r>
+        <w:t xml:space="preserve">program some functionalities </w:t>
+      </w:r>
+      <w:r>
+        <w:t xml:space="preserve">to understand which classes to call and </w:t>
+      </w:r>
+      <w:r>
+        <w:t xml:space="preserve">get a how </w:t>
+      </w:r>
+      <w:r>
+        <w:t xml:space="preserve">the </w:t>
+      </w:r>
+      <w:r>
+        <w:t xml:space="preserve">appointment system </w:t>
+      </w:r>
+      <w:r>
+        <w:t>function</w:t>
+      </w:r>
+      <w:r>
+        <w:t xml:space="preserve">. </w:t>
+      </w:r>
+      <w:r>
+        <w:t>Please note that t</w:t>
+      </w:r>
+      <w:r>
+        <w:t xml:space="preserve">he weekly meeting with the company mentor </w:t>
+      </w:r>
+      <w:r>
+        <w:t xml:space="preserve">was rescheduled </w:t>
+      </w:r>
+      <w:r>
+        <w:t xml:space="preserve">to </w:t>
+      </w:r>
+      <w:r>
+        <w:t>Wednesday</w:t>
+      </w:r>
+      <w:r>
+        <w:t xml:space="preserve"> due</w:t>
+      </w:r>
+      <w:r>
+        <w:t xml:space="preserve"> to their personal reasons</w:t>
+      </w:r>
+      <w:r>
+        <w:t>.</w:t>
+      </w:r>
+      <w:r>
+        <w:t xml:space="preserve"> On Thursday I had my weekly meeting with the first assessor to discuss about the research document.</w:t>
+      </w:r>
+    </w:p>
+    <w:p/>
+    <w:p>
+      <w:pPr>
+        <w:pStyle w:val="Heading2"/>
+      </w:pPr>
+      <w:bookmarkStart w:id="15" w:name="_Toc153802358"/>
+      <w:bookmarkStart w:id="16" w:name="_Hlk150200056"/>
+      <w:r>
+        <w:t xml:space="preserve">Week </w:t>
+      </w:r>
+      <w:r>
+        <w:t>9</w:t>
+      </w:r>
+      <w:bookmarkEnd w:id="15"/>
+      <w:r>
+        <w:t xml:space="preserve"> </w:t>
+      </w:r>
+    </w:p>
+    <w:p>
+      <w:pPr>
+        <w:rPr>
+          <w:b/>
+          <w:bCs/>
+          <w:sz w:val="28"/>
+          <w:szCs w:val="28"/>
+          <w:u w:val="single"/>
+        </w:rPr>
+      </w:pPr>
+      <w:r>
+        <w:rPr>
+          <w:b/>
+          <w:bCs/>
+          <w:sz w:val="28"/>
+          <w:szCs w:val="28"/>
+          <w:u w:val="single"/>
+        </w:rPr>
+        <w:t>Date</w:t>
+      </w:r>
+    </w:p>
+    <w:p>
+      <w:r>
+        <w:t>30</w:t>
+      </w:r>
+      <w:r>
+        <w:t xml:space="preserve"> October 23 – </w:t>
+      </w:r>
+      <w:r>
+        <w:t>3 November</w:t>
+      </w:r>
+      <w:r>
+        <w:t xml:space="preserve"> 23</w:t>
+      </w:r>
+    </w:p>
+    <w:p>
+      <w:pPr>
+        <w:rPr>
+          <w:b/>
+          <w:bCs/>
+          <w:sz w:val="28"/>
+          <w:szCs w:val="28"/>
+          <w:u w:val="single"/>
+        </w:rPr>
+      </w:pPr>
+      <w:r>
+        <w:rPr>
+          <w:b/>
+          <w:bCs/>
+          <w:sz w:val="28"/>
+          <w:szCs w:val="28"/>
+          <w:u w:val="single"/>
+        </w:rPr>
+        <w:t>Hours</w:t>
+      </w:r>
+    </w:p>
+    <w:p>
+      <w:r>
+        <w:t>40 hours</w:t>
+      </w:r>
+    </w:p>
+    <w:p>
+      <w:pPr>
+        <w:rPr>
+          <w:b/>
+          <w:bCs/>
+          <w:sz w:val="28"/>
+          <w:szCs w:val="28"/>
+          <w:u w:val="single"/>
+        </w:rPr>
+      </w:pPr>
+      <w:r>
+        <w:rPr>
+          <w:b/>
+          <w:bCs/>
+          <w:sz w:val="28"/>
+          <w:szCs w:val="28"/>
+          <w:u w:val="single"/>
+        </w:rPr>
+        <w:t>Description</w:t>
+      </w:r>
+    </w:p>
+    <w:bookmarkEnd w:id="16"/>
+    <w:p>
+      <w:r>
+        <w:t xml:space="preserve">This week is the final deliverable for </w:t>
+      </w:r>
+      <w:r>
+        <w:t>s</w:t>
+      </w:r>
+      <w:r>
+        <w:t>print 3.</w:t>
+      </w:r>
+    </w:p>
+    <w:p>
+      <w:r>
+        <w:t>On Monday</w:t>
+      </w:r>
+      <w:r>
+        <w:t>,</w:t>
+      </w:r>
+      <w:r>
+        <w:t xml:space="preserve"> I </w:t>
+      </w:r>
+      <w:r>
+        <w:t xml:space="preserve">had my regular weekly meeting with the company mentor to discuss about a few questions and what I’m going to do this week. Additionally, I </w:t>
+      </w:r>
+      <w:r>
+        <w:t xml:space="preserve">started to implement the functionalities for the first concept and </w:t>
+      </w:r>
+      <w:r>
+        <w:t xml:space="preserve">the wireframe design. </w:t>
+      </w:r>
+      <w:r>
+        <w:t xml:space="preserve">Had some issues with the phone numbers, but after discussing it with a colleague we came up with a plan on how to solve the issue. </w:t>
+      </w:r>
+      <w:r>
+        <w:t>We have to make a proposal first to the company mentor to start working on the solution.</w:t>
+      </w:r>
+    </w:p>
+    <w:p>
+      <w:r>
+        <w:t>On Tuesday, I kept implementing the first concept and started to make a report on the issues and how to solve it.</w:t>
+      </w:r>
+    </w:p>
+    <w:p>
+      <w:r>
         <w:lastRenderedPageBreak/>
+        <w:t>On Wednesday, I finished up the first concept</w:t>
+      </w:r>
+      <w:r>
+        <w:t xml:space="preserve"> and the report. The report was </w:t>
+      </w:r>
+      <w:r>
+        <w:t>sent</w:t>
+      </w:r>
+      <w:r>
+        <w:t xml:space="preserve"> to my colleague to double check if everything is correct, before sending it to the company mentor to get approved.</w:t>
+      </w:r>
+      <w:r>
+        <w:t xml:space="preserve"> After my colleague made some correction to the report, we had a short meeting on what else to add or remove on the report. After the meeting I made some addition correction and sent it to the company mentor for approval. I made code documentation of the new functionality.</w:t>
+      </w:r>
+    </w:p>
+    <w:p>
+      <w:r>
+        <w:t xml:space="preserve">On Thursday I got the response on how to resolve the issue and I had a meeting with the company mentor to showcase the prototype concept 1. During the meeting we discuss how it works, the issues I encounter, how to solve the issue and what’s the next step for sprint 4. The company mentor said that the prototype concept 1 is good. The next step is to create the second prototype for concept 2 and after that improve the concept 1 and then 2. </w:t>
+      </w:r>
+    </w:p>
+    <w:p>
+      <w:r>
+        <w:t xml:space="preserve">On Friday I got a code review from a colleague, he said it looks good, but you short the code. He showed me how to shorten it. Additionally, I did some research on which </w:t>
+      </w:r>
+      <w:r>
+        <w:t>API</w:t>
+      </w:r>
+      <w:r>
+        <w:t xml:space="preserve"> I should choose</w:t>
+      </w:r>
+      <w:r>
+        <w:t xml:space="preserve"> and modify the research document to the feedback I got from the company mentor and the first assessor.</w:t>
+      </w:r>
+    </w:p>
+    <w:p>
+      <w:r>
+        <w:t>For this week I deliver the prototype of concept 1.</w:t>
+      </w:r>
+    </w:p>
+    <w:p/>
+    <w:p>
+      <w:pPr>
+        <w:pStyle w:val="Heading2"/>
+      </w:pPr>
+      <w:bookmarkStart w:id="17" w:name="_Toc153802359"/>
+      <w:r>
+        <w:t xml:space="preserve">Week </w:t>
+      </w:r>
+      <w:r>
+        <w:t>10</w:t>
+      </w:r>
+      <w:bookmarkEnd w:id="17"/>
+      <w:r>
+        <w:t xml:space="preserve"> </w:t>
+      </w:r>
+    </w:p>
+    <w:p>
+      <w:pPr>
+        <w:rPr>
+          <w:b/>
+          <w:bCs/>
+          <w:sz w:val="28"/>
+          <w:szCs w:val="28"/>
+          <w:u w:val="single"/>
+        </w:rPr>
+      </w:pPr>
+      <w:r>
+        <w:rPr>
+          <w:b/>
+          <w:bCs/>
+          <w:sz w:val="28"/>
+          <w:szCs w:val="28"/>
+          <w:u w:val="single"/>
+        </w:rPr>
+        <w:t>Date</w:t>
+      </w:r>
+    </w:p>
+    <w:p>
+      <w:r>
+        <w:t>6 November 23</w:t>
+      </w:r>
+      <w:r>
+        <w:t xml:space="preserve"> – </w:t>
+      </w:r>
+      <w:r>
+        <w:t>10</w:t>
+      </w:r>
+      <w:r>
+        <w:t xml:space="preserve"> November</w:t>
+      </w:r>
+      <w:r>
+        <w:t xml:space="preserve"> 23</w:t>
+      </w:r>
+    </w:p>
+    <w:p>
+      <w:pPr>
+        <w:rPr>
+          <w:b/>
+          <w:bCs/>
+          <w:sz w:val="28"/>
+          <w:szCs w:val="28"/>
+          <w:u w:val="single"/>
+        </w:rPr>
+      </w:pPr>
+      <w:r>
+        <w:rPr>
+          <w:b/>
+          <w:bCs/>
+          <w:sz w:val="28"/>
+          <w:szCs w:val="28"/>
+          <w:u w:val="single"/>
+        </w:rPr>
         <w:t>Hours</w:t>
       </w:r>
     </w:p>
@@ -2416,7 +3377,6 @@
       <w:r>
         <w:t>40 hours</w:t>
       </w:r>
-      <w:bookmarkEnd w:id="14"/>
     </w:p>
     <w:p>
       <w:pPr>
@@ -2441,147 +3401,776 @@
     </w:p>
     <w:p>
       <w:r>
-        <w:t>On Monday</w:t>
+        <w:t>This week, I continued my research to select the API for the second prototype. On Monday, I held my weekly meeting with my company mentor to discuss this week's plans. I also prepared a 'Test Report' for the mentor to conduct the user acceptance test on the first prototype concept.</w:t>
+      </w:r>
+    </w:p>
+    <w:p/>
+    <w:p>
+      <w:r>
+        <w:t>On Tuesday, I created the base “Change Log” and “Code Review” documents. On Wednesday, I add an additional feature suggested by the company mentor, and I began implementing it in the first prototype.</w:t>
+      </w:r>
+    </w:p>
+    <w:p/>
+    <w:p>
+      <w:r>
+        <w:lastRenderedPageBreak/>
+        <w:t>On Thursday, I included my weekly meeting with the first assessor to discuss deliverables for next week's midterm presentation and to finalize the portfolio for submission by Friday.</w:t>
+      </w:r>
+    </w:p>
+    <w:p/>
+    <w:p>
+      <w:r>
+        <w:t>By Friday, I completed the portfolio and presented the additional feature to the company mentor</w:t>
+      </w:r>
+    </w:p>
+    <w:p/>
+    <w:p>
+      <w:pPr>
+        <w:pStyle w:val="Heading2"/>
+      </w:pPr>
+      <w:bookmarkStart w:id="18" w:name="_Toc153802360"/>
+      <w:bookmarkStart w:id="19" w:name="_Hlk151401788"/>
+      <w:r>
+        <w:t xml:space="preserve">Week </w:t>
+      </w:r>
+      <w:r>
+        <w:t>11</w:t>
+      </w:r>
+      <w:bookmarkEnd w:id="18"/>
+      <w:r>
+        <w:t xml:space="preserve"> </w:t>
+      </w:r>
+    </w:p>
+    <w:p>
+      <w:pPr>
+        <w:rPr>
+          <w:b/>
+          <w:bCs/>
+          <w:sz w:val="28"/>
+          <w:szCs w:val="28"/>
+          <w:u w:val="single"/>
+        </w:rPr>
+      </w:pPr>
+      <w:r>
+        <w:rPr>
+          <w:b/>
+          <w:bCs/>
+          <w:sz w:val="28"/>
+          <w:szCs w:val="28"/>
+          <w:u w:val="single"/>
+        </w:rPr>
+        <w:t>Date</w:t>
+      </w:r>
+    </w:p>
+    <w:p>
+      <w:r>
+        <w:t>13 November 23</w:t>
+      </w:r>
+      <w:r>
+        <w:t xml:space="preserve"> – </w:t>
+      </w:r>
+      <w:r>
+        <w:t>17 November</w:t>
+      </w:r>
+      <w:r>
+        <w:t xml:space="preserve"> 23</w:t>
+      </w:r>
+    </w:p>
+    <w:p>
+      <w:pPr>
+        <w:rPr>
+          <w:b/>
+          <w:bCs/>
+          <w:sz w:val="28"/>
+          <w:szCs w:val="28"/>
+          <w:u w:val="single"/>
+        </w:rPr>
+      </w:pPr>
+      <w:r>
+        <w:rPr>
+          <w:b/>
+          <w:bCs/>
+          <w:sz w:val="28"/>
+          <w:szCs w:val="28"/>
+          <w:u w:val="single"/>
+        </w:rPr>
+        <w:t>Hours</w:t>
+      </w:r>
+    </w:p>
+    <w:p>
+      <w:r>
+        <w:t>38</w:t>
+      </w:r>
+      <w:r>
+        <w:t xml:space="preserve"> hours</w:t>
+      </w:r>
+    </w:p>
+    <w:p>
+      <w:pPr>
+        <w:rPr>
+          <w:b/>
+          <w:bCs/>
+          <w:sz w:val="28"/>
+          <w:szCs w:val="28"/>
+          <w:u w:val="single"/>
+        </w:rPr>
+      </w:pPr>
+      <w:r>
+        <w:rPr>
+          <w:b/>
+          <w:bCs/>
+          <w:sz w:val="28"/>
+          <w:szCs w:val="28"/>
+          <w:u w:val="single"/>
+        </w:rPr>
+        <w:t>Description</w:t>
+      </w:r>
+    </w:p>
+    <w:bookmarkEnd w:id="19"/>
+    <w:p>
+      <w:r>
+        <w:t>Monday: I had my weekly meeting with the company mentor,</w:t>
+      </w:r>
+      <w:r>
+        <w:t xml:space="preserve"> </w:t>
+      </w:r>
+      <w:r>
+        <w:t>in the meeting we talked about how the second prototype is coming along.</w:t>
+      </w:r>
+      <w:r>
+        <w:t xml:space="preserve"> </w:t>
+      </w:r>
+      <w:r>
+        <w:t xml:space="preserve">After the meeting I </w:t>
+      </w:r>
+      <w:r>
+        <w:t xml:space="preserve">worked on the presentation for Thursday and modify the research </w:t>
+      </w:r>
+      <w:r>
+        <w:t>document. Additionally</w:t>
+      </w:r>
+      <w:r>
+        <w:t>, I had to go to the dentist that day.</w:t>
+      </w:r>
+    </w:p>
+    <w:p>
+      <w:r>
+        <w:t xml:space="preserve">Tuesday: I continued working on the presentation, refining the PowerPoint slides, and rehearsing for the upcoming presentation. </w:t>
+      </w:r>
+    </w:p>
+    <w:p>
+      <w:r>
+        <w:t xml:space="preserve">Wednesday: </w:t>
+      </w:r>
+      <w:r>
+        <w:t>I initiated the setup for React and configured all the necessary components. I also conducted</w:t>
+      </w:r>
+      <w:r>
+        <w:t xml:space="preserve"> some</w:t>
+      </w:r>
+      <w:r>
+        <w:t xml:space="preserve"> testing</w:t>
+      </w:r>
+      <w:r>
+        <w:t xml:space="preserve"> to see how React work</w:t>
+      </w:r>
+      <w:r>
+        <w:t>s</w:t>
+      </w:r>
+      <w:r>
+        <w:t>.</w:t>
+      </w:r>
+    </w:p>
+    <w:p>
+      <w:r>
+        <w:t>Thursday: I presented my midterm project in the morning. After the presentation, I dedicated time to testing various video API samples and demos to better understand their functionality.</w:t>
+      </w:r>
+    </w:p>
+    <w:p>
+      <w:r>
+        <w:t>Friday: Continued testing the remaining video call API samples and demos.</w:t>
+      </w:r>
+    </w:p>
+    <w:p/>
+    <w:p>
+      <w:pPr>
+        <w:pStyle w:val="Heading2"/>
+      </w:pPr>
+      <w:bookmarkStart w:id="20" w:name="_Toc153802361"/>
+      <w:bookmarkStart w:id="21" w:name="_Hlk151987601"/>
+      <w:r>
+        <w:t xml:space="preserve">Week </w:t>
+      </w:r>
+      <w:r>
+        <w:t>12</w:t>
+      </w:r>
+      <w:bookmarkEnd w:id="20"/>
+      <w:r>
+        <w:t xml:space="preserve"> </w:t>
+      </w:r>
+    </w:p>
+    <w:p>
+      <w:pPr>
+        <w:rPr>
+          <w:b/>
+          <w:bCs/>
+          <w:sz w:val="28"/>
+          <w:szCs w:val="28"/>
+          <w:u w:val="single"/>
+        </w:rPr>
+      </w:pPr>
+      <w:r>
+        <w:rPr>
+          <w:b/>
+          <w:bCs/>
+          <w:sz w:val="28"/>
+          <w:szCs w:val="28"/>
+          <w:u w:val="single"/>
+        </w:rPr>
+        <w:t>Date</w:t>
+      </w:r>
+    </w:p>
+    <w:p>
+      <w:r>
+        <w:t>20 November 23</w:t>
+      </w:r>
+      <w:r>
+        <w:t xml:space="preserve"> – </w:t>
+      </w:r>
+      <w:r>
+        <w:t>24 November</w:t>
+      </w:r>
+      <w:r>
+        <w:t xml:space="preserve"> 23</w:t>
+      </w:r>
+    </w:p>
+    <w:p>
+      <w:pPr>
+        <w:rPr>
+          <w:b/>
+          <w:bCs/>
+          <w:sz w:val="28"/>
+          <w:szCs w:val="28"/>
+          <w:u w:val="single"/>
+        </w:rPr>
+      </w:pPr>
+      <w:r>
+        <w:rPr>
+          <w:b/>
+          <w:bCs/>
+          <w:sz w:val="28"/>
+          <w:szCs w:val="28"/>
+          <w:u w:val="single"/>
+        </w:rPr>
+        <w:t>Hours</w:t>
+      </w:r>
+    </w:p>
+    <w:p>
+      <w:r>
+        <w:t>40 hours</w:t>
+      </w:r>
+    </w:p>
+    <w:p>
+      <w:pPr>
+        <w:rPr>
+          <w:b/>
+          <w:bCs/>
+          <w:sz w:val="28"/>
+          <w:szCs w:val="28"/>
+          <w:u w:val="single"/>
+        </w:rPr>
+      </w:pPr>
+      <w:bookmarkStart w:id="22" w:name="_Hlk152592923"/>
+      <w:bookmarkEnd w:id="21"/>
+      <w:r>
+        <w:rPr>
+          <w:b/>
+          <w:bCs/>
+          <w:sz w:val="28"/>
+          <w:szCs w:val="28"/>
+          <w:u w:val="single"/>
+        </w:rPr>
+        <w:lastRenderedPageBreak/>
+        <w:t>Description</w:t>
+      </w:r>
+    </w:p>
+    <w:bookmarkEnd w:id="22"/>
+    <w:p>
+      <w:r>
+        <w:t>This week is the final delivery for sprint 4.</w:t>
+      </w:r>
+    </w:p>
+    <w:p>
+      <w:r>
+        <w:t>During t</w:t>
+      </w:r>
+      <w:r>
+        <w:t>h</w:t>
+      </w:r>
+      <w:r>
+        <w:t>e</w:t>
+      </w:r>
+      <w:r>
+        <w:t xml:space="preserve"> week</w:t>
       </w:r>
       <w:r>
         <w:t>,</w:t>
       </w:r>
       <w:r>
-        <w:t xml:space="preserve"> I s</w:t>
-      </w:r>
-      <w:r>
-        <w:t>ubmitted</w:t>
-      </w:r>
-      <w:r>
-        <w:t xml:space="preserve"> my research document to my first assessor to </w:t>
-      </w:r>
-      <w:r>
-        <w:t>receive feedback</w:t>
-      </w:r>
-      <w:r>
-        <w:t xml:space="preserve"> on Thursday.</w:t>
-      </w:r>
-      <w:r>
-        <w:t xml:space="preserve"> Throughout</w:t>
+        <w:t xml:space="preserve"> I </w:t>
+      </w:r>
+      <w:r>
+        <w:t>focus</w:t>
+      </w:r>
+      <w:r>
+        <w:t xml:space="preserve"> on implementing prototype 2. </w:t>
+      </w:r>
+      <w:r>
+        <w:t xml:space="preserve">On Monday I had my </w:t>
+      </w:r>
+      <w:r>
+        <w:t>weekly</w:t>
+      </w:r>
+      <w:r>
+        <w:t xml:space="preserve"> meeting with the company mentor to </w:t>
+      </w:r>
+      <w:r>
+        <w:t>discuss about</w:t>
       </w:r>
       <w:r>
         <w:t xml:space="preserve"> </w:t>
       </w:r>
       <w:r>
-        <w:t>t</w:t>
-      </w:r>
-      <w:r>
-        <w:t>his week I kept working on the research document</w:t>
+        <w:t>my progress</w:t>
+      </w:r>
+      <w:r>
+        <w:t xml:space="preserve"> and </w:t>
+      </w:r>
+      <w:r>
+        <w:t xml:space="preserve">that I would </w:t>
+      </w:r>
+      <w:r>
+        <w:t>show</w:t>
+      </w:r>
+      <w:r>
+        <w:t xml:space="preserve"> him</w:t>
+      </w:r>
+      <w:r>
+        <w:t xml:space="preserve"> </w:t>
+      </w:r>
+      <w:r>
+        <w:t>the second prototype</w:t>
+      </w:r>
+      <w:r>
+        <w:t xml:space="preserve"> on Friday</w:t>
+      </w:r>
+      <w:r>
+        <w:t>.</w:t>
+      </w:r>
+      <w:r>
+        <w:t xml:space="preserve"> After the meeting</w:t>
+      </w:r>
+      <w:r>
+        <w:t xml:space="preserve"> </w:t>
+      </w:r>
+      <w:r>
+        <w:t xml:space="preserve">I conducted tests on the last video call API and decided to proceed with </w:t>
+      </w:r>
+      <w:proofErr w:type="spellStart"/>
+      <w:r>
+        <w:t>EnableX's</w:t>
+      </w:r>
+      <w:proofErr w:type="spellEnd"/>
+      <w:r>
+        <w:t xml:space="preserve"> video call API.</w:t>
+      </w:r>
+    </w:p>
+    <w:p>
+      <w:r>
+        <w:t>On Thursday, I had my weekly meeting with my first assessor, we talked about the research document and the presentation</w:t>
+      </w:r>
+      <w:r>
+        <w:t xml:space="preserve"> from last week</w:t>
+      </w:r>
+      <w:r>
+        <w:t xml:space="preserve">. </w:t>
+      </w:r>
+      <w:r>
+        <w:t>While the presentation went well, there was feedback suggesting that more details could be added regarding the research conducted and the decisions made during the development of the first prototype.</w:t>
+      </w:r>
+    </w:p>
+    <w:p>
+      <w:r>
+        <w:t>On Friday, I presented the working Prototype 2 to my company mentor</w:t>
+      </w:r>
+      <w:r>
+        <w:t xml:space="preserve">, </w:t>
+      </w:r>
+      <w:r>
+        <w:t>he said that “it looks good</w:t>
+      </w:r>
+      <w:r>
+        <w:t>”</w:t>
       </w:r>
       <w:r>
         <w:t xml:space="preserve"> and</w:t>
       </w:r>
       <w:r>
-        <w:t xml:space="preserve"> also examined the code</w:t>
-      </w:r>
-      <w:r>
-        <w:t>s for “edit appointment” form</w:t>
+        <w:t xml:space="preserve"> </w:t>
+      </w:r>
+      <w:r>
+        <w:t>he</w:t>
+      </w:r>
+      <w:r>
+        <w:t xml:space="preserve"> like</w:t>
+      </w:r>
+      <w:r>
+        <w:t>d</w:t>
+      </w:r>
+      <w:r>
+        <w:t xml:space="preserve"> the embedded video call on the PRAS app. Additionally, I fix the email issue I </w:t>
+      </w:r>
+      <w:r>
+        <w:t>encounter</w:t>
       </w:r>
       <w:r>
         <w:t>.</w:t>
       </w:r>
+    </w:p>
+    <w:p>
+      <w:r>
+        <w:t>For this week I deliver</w:t>
+      </w:r>
+      <w:r>
+        <w:t>ed:</w:t>
+      </w:r>
+    </w:p>
+    <w:p>
+      <w:pPr>
+        <w:pStyle w:val="ListParagraph"/>
+        <w:numPr>
+          <w:ilvl w:val="0"/>
+          <w:numId w:val="7"/>
+        </w:numPr>
+      </w:pPr>
+      <w:r>
+        <w:t>A</w:t>
+      </w:r>
+      <w:r>
+        <w:t xml:space="preserve"> working prototype of concept 2</w:t>
+      </w:r>
+      <w:r>
+        <w:t>.</w:t>
+      </w:r>
+    </w:p>
+    <w:p>
+      <w:pPr>
+        <w:pStyle w:val="ListParagraph"/>
+        <w:numPr>
+          <w:ilvl w:val="0"/>
+          <w:numId w:val="7"/>
+        </w:numPr>
+      </w:pPr>
+      <w:r>
+        <w:t>User acceptance test of the first prototype.</w:t>
+      </w:r>
+    </w:p>
+    <w:p/>
+    <w:p>
+      <w:pPr>
+        <w:pStyle w:val="Heading2"/>
+      </w:pPr>
+      <w:bookmarkStart w:id="23" w:name="_Toc153802362"/>
+      <w:bookmarkStart w:id="24" w:name="_Hlk152588515"/>
+      <w:r>
+        <w:t xml:space="preserve">Week </w:t>
+      </w:r>
+      <w:r>
+        <w:t>1</w:t>
+      </w:r>
+      <w:r>
+        <w:t>3</w:t>
+      </w:r>
+      <w:bookmarkEnd w:id="23"/>
+    </w:p>
+    <w:p>
+      <w:pPr>
+        <w:rPr>
+          <w:b/>
+          <w:bCs/>
+          <w:sz w:val="28"/>
+          <w:szCs w:val="28"/>
+          <w:u w:val="single"/>
+        </w:rPr>
+      </w:pPr>
+      <w:r>
+        <w:rPr>
+          <w:b/>
+          <w:bCs/>
+          <w:sz w:val="28"/>
+          <w:szCs w:val="28"/>
+          <w:u w:val="single"/>
+        </w:rPr>
+        <w:t>Date</w:t>
+      </w:r>
+    </w:p>
+    <w:p>
+      <w:r>
+        <w:t>27 November 23</w:t>
+      </w:r>
+      <w:r>
+        <w:t xml:space="preserve"> – </w:t>
+      </w:r>
+      <w:r>
+        <w:t>1 December</w:t>
+      </w:r>
+      <w:r>
+        <w:t xml:space="preserve"> 23</w:t>
+      </w:r>
+    </w:p>
+    <w:p>
+      <w:pPr>
+        <w:rPr>
+          <w:b/>
+          <w:bCs/>
+          <w:sz w:val="28"/>
+          <w:szCs w:val="28"/>
+          <w:u w:val="single"/>
+        </w:rPr>
+      </w:pPr>
+      <w:r>
+        <w:rPr>
+          <w:b/>
+          <w:bCs/>
+          <w:sz w:val="28"/>
+          <w:szCs w:val="28"/>
+          <w:u w:val="single"/>
+        </w:rPr>
+        <w:t>Hours</w:t>
+      </w:r>
+    </w:p>
+    <w:p>
+      <w:r>
+        <w:t>40 hours</w:t>
+      </w:r>
+    </w:p>
+    <w:p>
+      <w:pPr>
+        <w:rPr>
+          <w:b/>
+          <w:bCs/>
+          <w:sz w:val="28"/>
+          <w:szCs w:val="28"/>
+          <w:u w:val="single"/>
+        </w:rPr>
+      </w:pPr>
+      <w:r>
+        <w:rPr>
+          <w:b/>
+          <w:bCs/>
+          <w:sz w:val="28"/>
+          <w:szCs w:val="28"/>
+          <w:u w:val="single"/>
+        </w:rPr>
+        <w:t>Description</w:t>
+      </w:r>
+    </w:p>
+    <w:bookmarkEnd w:id="24"/>
+    <w:p>
+      <w:r>
+        <w:t xml:space="preserve">On Monday, I had my weekly meeting with my company mentor, where we discussed the portfolio and the prototypes. After the meeting, I focused on fixing and updating both the research document and the user story document. Additionally, I spent time reading documentation about the </w:t>
+      </w:r>
+      <w:proofErr w:type="spellStart"/>
+      <w:r>
+        <w:t>EnableX</w:t>
+      </w:r>
+      <w:proofErr w:type="spellEnd"/>
+      <w:r>
+        <w:t xml:space="preserve"> video API.</w:t>
+      </w:r>
+    </w:p>
+    <w:p>
+      <w:r>
+        <w:t xml:space="preserve">On </w:t>
+      </w:r>
+      <w:r>
+        <w:t>Friday,</w:t>
+      </w:r>
+      <w:r>
+        <w:t xml:space="preserve"> I had my weekly meeting with my first assessor to </w:t>
+      </w:r>
+      <w:r>
+        <w:t>discuss a bit about the portfolio and</w:t>
+      </w:r>
+      <w:r>
+        <w:t xml:space="preserve"> the</w:t>
+      </w:r>
       <w:r>
         <w:t xml:space="preserve"> </w:t>
       </w:r>
       <w:r>
-        <w:t xml:space="preserve">I </w:t>
-      </w:r>
-      <w:r>
-        <w:t xml:space="preserve">program some functionalities </w:t>
-      </w:r>
-      <w:r>
-        <w:t xml:space="preserve">to understand which classes to call and </w:t>
-      </w:r>
-      <w:r>
-        <w:t xml:space="preserve">get a how </w:t>
-      </w:r>
-      <w:r>
-        <w:t xml:space="preserve">the </w:t>
-      </w:r>
-      <w:r>
-        <w:t xml:space="preserve">appointment system </w:t>
-      </w:r>
-      <w:r>
-        <w:t>function</w:t>
-      </w:r>
-      <w:r>
-        <w:t xml:space="preserve">. </w:t>
-      </w:r>
-      <w:r>
-        <w:t>Please note that t</w:t>
-      </w:r>
-      <w:r>
-        <w:t xml:space="preserve">he weekly meeting with the company mentor </w:t>
-      </w:r>
-      <w:r>
-        <w:t xml:space="preserve">was rescheduled </w:t>
-      </w:r>
-      <w:r>
-        <w:t xml:space="preserve">to </w:t>
-      </w:r>
-      <w:r>
-        <w:t>Wednesday</w:t>
-      </w:r>
-      <w:r>
-        <w:t xml:space="preserve"> due</w:t>
-      </w:r>
-      <w:r>
-        <w:t xml:space="preserve"> to their personal reasons</w:t>
+        <w:t>upcoming presentation</w:t>
       </w:r>
       <w:r>
         <w:t>.</w:t>
       </w:r>
-      <w:r>
-        <w:t xml:space="preserve"> On Thursday I had my weekly meeting with the first assessor to discuss about the research document.</w:t>
+    </w:p>
+    <w:p>
+      <w:r>
+        <w:lastRenderedPageBreak/>
+        <w:t xml:space="preserve">Throughout the week, my primary focus was on the second prototype. I worked on establishing the API connection with the </w:t>
+      </w:r>
+      <w:r>
+        <w:t>PRAS app</w:t>
+      </w:r>
+      <w:r>
+        <w:t xml:space="preserve"> and integrating the video call API</w:t>
+      </w:r>
+    </w:p>
+    <w:p>
+      <w:pPr>
+        <w:pStyle w:val="Heading2"/>
+      </w:pPr>
+      <w:bookmarkStart w:id="25" w:name="_Toc153802363"/>
+      <w:bookmarkStart w:id="26" w:name="_Hlk153192993"/>
+      <w:r>
+        <w:t xml:space="preserve">Week </w:t>
+      </w:r>
+      <w:r>
+        <w:t>1</w:t>
+      </w:r>
+      <w:r>
+        <w:t>4</w:t>
+      </w:r>
+      <w:bookmarkEnd w:id="25"/>
+    </w:p>
+    <w:p>
+      <w:pPr>
+        <w:rPr>
+          <w:b/>
+          <w:bCs/>
+          <w:sz w:val="28"/>
+          <w:szCs w:val="28"/>
+          <w:u w:val="single"/>
+        </w:rPr>
+      </w:pPr>
+      <w:r>
+        <w:rPr>
+          <w:b/>
+          <w:bCs/>
+          <w:sz w:val="28"/>
+          <w:szCs w:val="28"/>
+          <w:u w:val="single"/>
+        </w:rPr>
+        <w:t>Date</w:t>
+      </w:r>
+    </w:p>
+    <w:p>
+      <w:r>
+        <w:t>4 December 23</w:t>
+      </w:r>
+      <w:r>
+        <w:t xml:space="preserve"> – </w:t>
+      </w:r>
+      <w:r>
+        <w:t>8 December</w:t>
+      </w:r>
+      <w:r>
+        <w:t xml:space="preserve"> 23</w:t>
+      </w:r>
+    </w:p>
+    <w:p>
+      <w:pPr>
+        <w:rPr>
+          <w:b/>
+          <w:bCs/>
+          <w:sz w:val="28"/>
+          <w:szCs w:val="28"/>
+          <w:u w:val="single"/>
+        </w:rPr>
+      </w:pPr>
+      <w:r>
+        <w:rPr>
+          <w:b/>
+          <w:bCs/>
+          <w:sz w:val="28"/>
+          <w:szCs w:val="28"/>
+          <w:u w:val="single"/>
+        </w:rPr>
+        <w:t>Hours</w:t>
+      </w:r>
+    </w:p>
+    <w:p>
+      <w:r>
+        <w:t>40 hours</w:t>
+      </w:r>
+    </w:p>
+    <w:p>
+      <w:pPr>
+        <w:rPr>
+          <w:b/>
+          <w:bCs/>
+          <w:sz w:val="28"/>
+          <w:szCs w:val="28"/>
+          <w:u w:val="single"/>
+        </w:rPr>
+      </w:pPr>
+      <w:r>
+        <w:rPr>
+          <w:b/>
+          <w:bCs/>
+          <w:sz w:val="28"/>
+          <w:szCs w:val="28"/>
+          <w:u w:val="single"/>
+        </w:rPr>
+        <w:t>Description</w:t>
+      </w:r>
+    </w:p>
+    <w:bookmarkEnd w:id="26"/>
+    <w:p>
+      <w:r>
+        <w:t>On Monday, I had my weekly meeting with my company mentor to discuss the presentation for the client. After that, I worked on the presentation, and it was completed on Wednesday</w:t>
+      </w:r>
+      <w:r>
+        <w:t>.</w:t>
+      </w:r>
+    </w:p>
+    <w:p>
+      <w:r>
+        <w:t xml:space="preserve">On Thursday, I made corrections to the presentation based on the feedback I received from my colleagues and my company mentor. </w:t>
+      </w:r>
+    </w:p>
+    <w:p>
+      <w:r>
+        <w:t>On Friday, I structured the second prototype and had a meeting with the company mentor to go over what I need to do for the presentation and create an implementation plan/document.</w:t>
+      </w:r>
+      <w:r>
+        <w:t xml:space="preserve"> </w:t>
+      </w:r>
+      <w:r>
+        <w:t xml:space="preserve">Additionally, I had my weekly meeting with my first assessor to discuss </w:t>
+      </w:r>
+      <w:r>
+        <w:t xml:space="preserve">about </w:t>
+      </w:r>
+      <w:r>
+        <w:t>my portfolio and showcase my second prototype solution.</w:t>
       </w:r>
     </w:p>
     <w:p/>
     <w:p>
       <w:pPr>
-        <w:keepNext/>
-        <w:keepLines/>
-        <w:spacing w:before="160" w:after="80"/>
-        <w:outlineLvl w:val="1"/>
-        <w:rPr>
-          <w:rFonts w:asciiTheme="majorHAnsi" w:eastAsiaTheme="majorEastAsia" w:hAnsiTheme="majorHAnsi" w:cstheme="majorBidi"/>
-          <w:color w:val="2F5496" w:themeColor="accent1" w:themeShade="BF"/>
-          <w:sz w:val="32"/>
-          <w:szCs w:val="32"/>
-        </w:rPr>
-      </w:pPr>
-      <w:bookmarkStart w:id="15" w:name="_Hlk150200056"/>
-      <w:r>
-        <w:rPr>
-          <w:rFonts w:asciiTheme="majorHAnsi" w:eastAsiaTheme="majorEastAsia" w:hAnsiTheme="majorHAnsi" w:cstheme="majorBidi"/>
-          <w:color w:val="2F5496" w:themeColor="accent1" w:themeShade="BF"/>
-          <w:sz w:val="32"/>
-          <w:szCs w:val="32"/>
-        </w:rPr>
+        <w:pStyle w:val="Heading2"/>
+      </w:pPr>
+      <w:bookmarkStart w:id="27" w:name="_Toc153802364"/>
+      <w:bookmarkStart w:id="28" w:name="_Hlk153801539"/>
+      <w:r>
         <w:t xml:space="preserve">Week </w:t>
       </w:r>
       <w:r>
-        <w:rPr>
-          <w:rFonts w:asciiTheme="majorHAnsi" w:eastAsiaTheme="majorEastAsia" w:hAnsiTheme="majorHAnsi" w:cstheme="majorBidi"/>
-          <w:color w:val="2F5496" w:themeColor="accent1" w:themeShade="BF"/>
-          <w:sz w:val="32"/>
-          <w:szCs w:val="32"/>
-        </w:rPr>
-        <w:t>9</w:t>
-      </w:r>
-      <w:r>
-        <w:rPr>
-          <w:rFonts w:asciiTheme="majorHAnsi" w:eastAsiaTheme="majorEastAsia" w:hAnsiTheme="majorHAnsi" w:cstheme="majorBidi"/>
-          <w:color w:val="2F5496" w:themeColor="accent1" w:themeShade="BF"/>
-          <w:sz w:val="32"/>
-          <w:szCs w:val="32"/>
-        </w:rPr>
-        <w:t xml:space="preserve"> </w:t>
-      </w:r>
+        <w:t>15</w:t>
+      </w:r>
+      <w:bookmarkEnd w:id="27"/>
     </w:p>
     <w:p>
       <w:pPr>
@@ -2606,13 +4195,13 @@
     </w:p>
     <w:p>
       <w:r>
-        <w:t>30</w:t>
-      </w:r>
-      <w:r>
-        <w:t xml:space="preserve"> October 23 – </w:t>
-      </w:r>
-      <w:r>
-        <w:t>3 November</w:t>
+        <w:t>11 December 23</w:t>
+      </w:r>
+      <w:r>
+        <w:t xml:space="preserve"> – </w:t>
+      </w:r>
+      <w:r>
+        <w:t>15 December</w:t>
       </w:r>
       <w:r>
         <w:t xml:space="preserve"> 23</w:t>
@@ -2665,119 +4254,171 @@
         <w:t>Description</w:t>
       </w:r>
     </w:p>
-    <w:bookmarkEnd w:id="15"/>
-    <w:p>
-      <w:r>
-        <w:t>This week is the final deliverable for “Sprint 3”.</w:t>
-      </w:r>
-    </w:p>
-    <w:p>
-      <w:r>
-        <w:t>On Monday</w:t>
-      </w:r>
-      <w:r>
-        <w:t>,</w:t>
-      </w:r>
-      <w:r>
-        <w:t xml:space="preserve"> I </w:t>
-      </w:r>
-      <w:r>
-        <w:t xml:space="preserve">had my regular weekly meeting with the company mentor to discuss about a few questions and what I’m going to do this week. Additionally, I </w:t>
-      </w:r>
-      <w:r>
-        <w:t xml:space="preserve">started to implement the functionalities for the first concept and </w:t>
-      </w:r>
-      <w:r>
-        <w:t xml:space="preserve">the wireframe design. </w:t>
-      </w:r>
-      <w:r>
-        <w:t xml:space="preserve">Had some issues with the phone numbers, but after discussing it with a colleague we came up with a plan on how to solve the issue. </w:t>
-      </w:r>
-      <w:r>
-        <w:t>We have to make a proposal first to the company mentor to start working on the solution.</w:t>
-      </w:r>
-    </w:p>
-    <w:p>
-      <w:r>
-        <w:t>On Tuesday, I kept implementing the first concept and started to make a report on the issues and how to solve it.</w:t>
-      </w:r>
-    </w:p>
-    <w:p>
-      <w:r>
-        <w:t>On Wednesday, I finished up the first concept</w:t>
-      </w:r>
-      <w:r>
-        <w:t xml:space="preserve"> and the report. The report was </w:t>
-      </w:r>
-      <w:r>
-        <w:t>sent</w:t>
-      </w:r>
-      <w:r>
-        <w:t xml:space="preserve"> to my colleague to double check if everything is correct, before sending it to the company mentor to get approved.</w:t>
-      </w:r>
-      <w:r>
-        <w:t xml:space="preserve"> After my colleague made some correction to the report, we had a short meeting on what else to add or remove on the report. After the meeting I made some addition </w:t>
-      </w:r>
+    <w:bookmarkEnd w:id="28"/>
+    <w:p>
+      <w:r>
+        <w:t xml:space="preserve">This week is the final deliverable for </w:t>
+      </w:r>
+      <w:r>
+        <w:t>s</w:t>
+      </w:r>
+      <w:r>
+        <w:t>print 5</w:t>
+      </w:r>
+      <w:r>
+        <w:t>.</w:t>
+      </w:r>
+    </w:p>
+    <w:p>
+      <w:r>
+        <w:t xml:space="preserve">On Monday, I held my weekly meeting with my company mentor to discuss the upcoming presentation scheduled for this Friday. </w:t>
+      </w:r>
+      <w:r>
+        <w:t>After</w:t>
+      </w:r>
+      <w:r>
+        <w:t xml:space="preserve"> our </w:t>
+      </w:r>
+      <w:r>
+        <w:t>meeting</w:t>
+      </w:r>
+      <w:r>
+        <w:t>, I dedicated my time to structuring the class diagram for the second prototype, a task that continued until Wednesday.</w:t>
+      </w:r>
+    </w:p>
+    <w:p/>
+    <w:p>
       <w:r>
         <w:lastRenderedPageBreak/>
-        <w:t>correction and sent it to the company mentor for approval. I made code documentation of the new functionality.</w:t>
-      </w:r>
-    </w:p>
-    <w:p>
-      <w:r>
-        <w:t xml:space="preserve">On Thursday I got the response on how to resolve the issue and I had a meeting with the company mentor to showcase the prototype concept 1. During the meeting we discuss how it works, the issues I encounter, how to solve the issue and what’s the next step for sprint 4. The company mentor said that the prototype concept 1 is good. The next step is to create the second prototype for concept 2 and after that improve the concept 1 and then 2. </w:t>
-      </w:r>
-    </w:p>
-    <w:p>
-      <w:r>
-        <w:t xml:space="preserve">On Friday I got a code review from a colleague, he said it looks good, but you short the code. He showed me how to shorten it. Additionally, I did some research on which </w:t>
-      </w:r>
-      <w:r>
-        <w:t>API</w:t>
-      </w:r>
-      <w:r>
-        <w:t xml:space="preserve"> I should choose</w:t>
-      </w:r>
-      <w:r>
-        <w:t xml:space="preserve"> and modify the research document to the feedback I got from the company mentor and the first assessor.</w:t>
-      </w:r>
-    </w:p>
-    <w:p>
-      <w:r>
-        <w:t>For this week I deliver the prototype of concept 1.</w:t>
-      </w:r>
-    </w:p>
-    <w:p>
-      <w:pPr>
-        <w:keepNext/>
-        <w:keepLines/>
-        <w:spacing w:before="160" w:after="80"/>
-        <w:outlineLvl w:val="1"/>
-        <w:rPr>
-          <w:rFonts w:asciiTheme="majorHAnsi" w:eastAsiaTheme="majorEastAsia" w:hAnsiTheme="majorHAnsi" w:cstheme="majorBidi"/>
-          <w:color w:val="2F5496" w:themeColor="accent1" w:themeShade="BF"/>
-          <w:sz w:val="32"/>
-          <w:szCs w:val="32"/>
-        </w:rPr>
-      </w:pPr>
-      <w:r>
-        <w:rPr>
-          <w:rFonts w:asciiTheme="majorHAnsi" w:eastAsiaTheme="majorEastAsia" w:hAnsiTheme="majorHAnsi" w:cstheme="majorBidi"/>
-          <w:color w:val="2F5496" w:themeColor="accent1" w:themeShade="BF"/>
-          <w:sz w:val="32"/>
-          <w:szCs w:val="32"/>
-        </w:rPr>
+        <w:t>On Wednesday, I</w:t>
+      </w:r>
+      <w:r>
+        <w:t xml:space="preserve"> Updated the user story and sent it to the company mentor to review it. After that I</w:t>
+      </w:r>
+      <w:r>
+        <w:t xml:space="preserve"> shifted my focus </w:t>
+      </w:r>
+      <w:r>
+        <w:t>on</w:t>
+      </w:r>
+      <w:r>
+        <w:t xml:space="preserve"> refining my portfolio</w:t>
+      </w:r>
+      <w:r>
+        <w:t xml:space="preserve"> and a creating user acceptance test for the second prototype</w:t>
+      </w:r>
+      <w:r>
+        <w:t>, a process that extended into Thursday. During that day, I had my weekly meeting with my first assessor, covering topics related to both my portfolio and the final presentation</w:t>
+      </w:r>
+      <w:r>
+        <w:t xml:space="preserve"> for January</w:t>
+      </w:r>
+      <w:r>
+        <w:t>.</w:t>
+      </w:r>
+      <w:r>
+        <w:t xml:space="preserve"> After the meeting</w:t>
+      </w:r>
+      <w:r>
+        <w:t>, I</w:t>
+      </w:r>
+      <w:r>
+        <w:t xml:space="preserve"> finished the user acceptance test and delivered it to my company mentor to test the second prototype. I also,</w:t>
+      </w:r>
+      <w:r>
+        <w:t xml:space="preserve"> worked on incorporating feedback from the first assessor into my portfolio until Friday.</w:t>
+      </w:r>
+    </w:p>
+    <w:p/>
+    <w:p>
+      <w:r>
+        <w:t xml:space="preserve">On </w:t>
+      </w:r>
+      <w:r>
+        <w:t xml:space="preserve">Friday I presented </w:t>
+      </w:r>
+      <w:r>
+        <w:t>products</w:t>
+      </w:r>
+      <w:r>
+        <w:t xml:space="preserve"> of my internship project to all my colleagues at the company. The presentation provided insights into the product I developed during my internship, along with a </w:t>
+      </w:r>
+      <w:r>
+        <w:t>demo of how the products worked.</w:t>
+      </w:r>
+    </w:p>
+    <w:p>
+      <w:r>
+        <w:t>For this sprint deliverable, I delivered</w:t>
+      </w:r>
+      <w:r>
+        <w:t>:</w:t>
+      </w:r>
+    </w:p>
+    <w:p>
+      <w:pPr>
+        <w:pStyle w:val="ListParagraph"/>
+        <w:numPr>
+          <w:ilvl w:val="0"/>
+          <w:numId w:val="6"/>
+        </w:numPr>
+      </w:pPr>
+      <w:r>
+        <w:t>A</w:t>
+      </w:r>
+      <w:r>
+        <w:t xml:space="preserve"> demo presentation for the two prototypes</w:t>
+      </w:r>
+      <w:r>
+        <w:t>.</w:t>
+      </w:r>
+    </w:p>
+    <w:p>
+      <w:pPr>
+        <w:pStyle w:val="ListParagraph"/>
+        <w:numPr>
+          <w:ilvl w:val="0"/>
+          <w:numId w:val="6"/>
+        </w:numPr>
+      </w:pPr>
+      <w:r>
+        <w:t>User acceptance test for the second prototype.</w:t>
+      </w:r>
+    </w:p>
+    <w:p>
+      <w:pPr>
+        <w:pStyle w:val="ListParagraph"/>
+        <w:numPr>
+          <w:ilvl w:val="0"/>
+          <w:numId w:val="6"/>
+        </w:numPr>
+      </w:pPr>
+      <w:r>
+        <w:t>Updated</w:t>
+      </w:r>
+      <w:r>
+        <w:t xml:space="preserve"> version of</w:t>
+      </w:r>
+      <w:r>
+        <w:t xml:space="preserve"> user story.</w:t>
+      </w:r>
+    </w:p>
+    <w:p/>
+    <w:p>
+      <w:pPr>
+        <w:pStyle w:val="Heading2"/>
+      </w:pPr>
+      <w:bookmarkStart w:id="29" w:name="_Toc153802365"/>
+      <w:r>
         <w:t xml:space="preserve">Week </w:t>
       </w:r>
       <w:r>
-        <w:rPr>
-          <w:rFonts w:asciiTheme="majorHAnsi" w:eastAsiaTheme="majorEastAsia" w:hAnsiTheme="majorHAnsi" w:cstheme="majorBidi"/>
-          <w:color w:val="2F5496" w:themeColor="accent1" w:themeShade="BF"/>
-          <w:sz w:val="32"/>
-          <w:szCs w:val="32"/>
-        </w:rPr>
-        <w:t xml:space="preserve">10 </w:t>
-      </w:r>
+        <w:t>1</w:t>
+      </w:r>
+      <w:r>
+        <w:t>6</w:t>
+      </w:r>
+      <w:bookmarkEnd w:id="29"/>
     </w:p>
     <w:p>
       <w:pPr>
@@ -2802,16 +4443,13 @@
     </w:p>
     <w:p>
       <w:r>
-        <w:t>6 November 23</w:t>
+        <w:t>18 December 23</w:t>
       </w:r>
       <w:r>
         <w:t xml:space="preserve"> – </w:t>
       </w:r>
       <w:r>
-        <w:t>10</w:t>
-      </w:r>
-      <w:r>
-        <w:t xml:space="preserve"> November</w:t>
+        <w:t>22 December</w:t>
       </w:r>
       <w:r>
         <w:t xml:space="preserve"> 23</w:t>
@@ -2866,375 +4504,12 @@
     </w:p>
     <w:p>
       <w:r>
-        <w:t>This week, I continued my research to select the API for the second prototype. On Monday, I held my weekly meeting with my company mentor to discuss this week's plans. I also prepared a 'Test Report' for the mentor to conduct the user acceptance test on the first prototype concept.</w:t>
-      </w:r>
-    </w:p>
-    <w:p/>
-    <w:p>
-      <w:r>
-        <w:t>On Tuesday, I created the base “Change Log” and “Code Review” documents. On Wednesday, I add an additional feature suggested by the company mentor, and I began implementing it in the first prototype.</w:t>
-      </w:r>
-    </w:p>
-    <w:p/>
-    <w:p>
-      <w:r>
-        <w:t>On Thursday, I included my weekly meeting with the first assessor to discuss deliverables for next week's midterm presentation and to finalize the portfolio for submission by Friday.</w:t>
-      </w:r>
-    </w:p>
-    <w:p/>
-    <w:p>
-      <w:r>
-        <w:lastRenderedPageBreak/>
-        <w:t>By Friday, I completed the portfolio and presented the additional feature to the company mentor</w:t>
-      </w:r>
-    </w:p>
-    <w:p>
-      <w:pPr>
-        <w:keepNext/>
-        <w:keepLines/>
-        <w:spacing w:before="160" w:after="80"/>
-        <w:outlineLvl w:val="1"/>
-        <w:rPr>
-          <w:rFonts w:asciiTheme="majorHAnsi" w:eastAsiaTheme="majorEastAsia" w:hAnsiTheme="majorHAnsi" w:cstheme="majorBidi"/>
-          <w:color w:val="2F5496" w:themeColor="accent1" w:themeShade="BF"/>
-          <w:sz w:val="32"/>
-          <w:szCs w:val="32"/>
-        </w:rPr>
-      </w:pPr>
-      <w:bookmarkStart w:id="16" w:name="_Hlk151401788"/>
-      <w:r>
-        <w:rPr>
-          <w:rFonts w:asciiTheme="majorHAnsi" w:eastAsiaTheme="majorEastAsia" w:hAnsiTheme="majorHAnsi" w:cstheme="majorBidi"/>
-          <w:color w:val="2F5496" w:themeColor="accent1" w:themeShade="BF"/>
-          <w:sz w:val="32"/>
-          <w:szCs w:val="32"/>
-        </w:rPr>
-        <w:t xml:space="preserve">Week </w:t>
-      </w:r>
-      <w:r>
-        <w:rPr>
-          <w:rFonts w:asciiTheme="majorHAnsi" w:eastAsiaTheme="majorEastAsia" w:hAnsiTheme="majorHAnsi" w:cstheme="majorBidi"/>
-          <w:color w:val="2F5496" w:themeColor="accent1" w:themeShade="BF"/>
-          <w:sz w:val="32"/>
-          <w:szCs w:val="32"/>
-        </w:rPr>
-        <w:t xml:space="preserve">11 </w:t>
-      </w:r>
-    </w:p>
-    <w:p>
-      <w:pPr>
-        <w:rPr>
-          <w:b/>
-          <w:bCs/>
-          <w:sz w:val="28"/>
-          <w:szCs w:val="28"/>
-          <w:u w:val="single"/>
-        </w:rPr>
-      </w:pPr>
-      <w:r>
-        <w:rPr>
-          <w:b/>
-          <w:bCs/>
-          <w:sz w:val="28"/>
-          <w:szCs w:val="28"/>
-          <w:u w:val="single"/>
-        </w:rPr>
-        <w:t>Date</w:t>
-      </w:r>
-    </w:p>
-    <w:p>
-      <w:r>
-        <w:t>13 November 23</w:t>
-      </w:r>
-      <w:r>
-        <w:t xml:space="preserve"> – </w:t>
-      </w:r>
-      <w:r>
-        <w:t>17 November</w:t>
-      </w:r>
-      <w:r>
-        <w:t xml:space="preserve"> 23</w:t>
-      </w:r>
-    </w:p>
-    <w:p>
-      <w:pPr>
-        <w:rPr>
-          <w:b/>
-          <w:bCs/>
-          <w:sz w:val="28"/>
-          <w:szCs w:val="28"/>
-          <w:u w:val="single"/>
-        </w:rPr>
-      </w:pPr>
-      <w:r>
-        <w:rPr>
-          <w:b/>
-          <w:bCs/>
-          <w:sz w:val="28"/>
-          <w:szCs w:val="28"/>
-          <w:u w:val="single"/>
-        </w:rPr>
-        <w:t>Hours</w:t>
-      </w:r>
-    </w:p>
-    <w:p>
-      <w:r>
-        <w:t>38</w:t>
-      </w:r>
-      <w:r>
-        <w:t xml:space="preserve"> hours</w:t>
-      </w:r>
-    </w:p>
-    <w:p>
-      <w:pPr>
-        <w:rPr>
-          <w:b/>
-          <w:bCs/>
-          <w:sz w:val="28"/>
-          <w:szCs w:val="28"/>
-          <w:u w:val="single"/>
-        </w:rPr>
-      </w:pPr>
-      <w:r>
-        <w:rPr>
-          <w:b/>
-          <w:bCs/>
-          <w:sz w:val="28"/>
-          <w:szCs w:val="28"/>
-          <w:u w:val="single"/>
-        </w:rPr>
-        <w:t>Description</w:t>
-      </w:r>
-    </w:p>
-    <w:bookmarkEnd w:id="16"/>
-    <w:p>
-      <w:r>
-        <w:t>Monday: I had my weekly meeting with the company mentor,</w:t>
-      </w:r>
-      <w:r>
-        <w:t xml:space="preserve"> </w:t>
-      </w:r>
-      <w:r>
-        <w:t>i</w:t>
-      </w:r>
-      <w:r>
-        <w:t>n the meeting we talked about how the second prototype is coming along</w:t>
-      </w:r>
-      <w:r>
-        <w:t>.</w:t>
-      </w:r>
-      <w:r>
-        <w:t xml:space="preserve"> </w:t>
-      </w:r>
-      <w:r>
-        <w:t xml:space="preserve">After the meeting I </w:t>
-      </w:r>
-      <w:r>
-        <w:t xml:space="preserve">worked on the presentation for Thursday and modify the research </w:t>
-      </w:r>
-      <w:r>
-        <w:t>document. Additionally</w:t>
-      </w:r>
-      <w:r>
-        <w:t>, I had to go to the dentist that day.</w:t>
-      </w:r>
-    </w:p>
-    <w:p>
-      <w:r>
-        <w:t>Tuesday: I continued working on the presentation, refining the PowerPoint slides, and rehearsing for the upcoming presentation.</w:t>
-      </w:r>
-      <w:r>
-        <w:t xml:space="preserve"> </w:t>
-      </w:r>
-    </w:p>
-    <w:p>
-      <w:r>
-        <w:t xml:space="preserve">Wednesday: </w:t>
-      </w:r>
-      <w:r>
-        <w:t>I initiated the setup for React and configured all the necessary components. I also conducted</w:t>
-      </w:r>
-      <w:r>
-        <w:t xml:space="preserve"> some</w:t>
-      </w:r>
-      <w:r>
-        <w:t xml:space="preserve"> testing</w:t>
-      </w:r>
-      <w:r>
-        <w:t xml:space="preserve"> to see how React work</w:t>
-      </w:r>
-      <w:r>
-        <w:t>s</w:t>
-      </w:r>
-      <w:r>
-        <w:t>.</w:t>
-      </w:r>
-    </w:p>
-    <w:p>
-      <w:r>
-        <w:t xml:space="preserve">Thursday: </w:t>
-      </w:r>
-      <w:r>
-        <w:t>I p</w:t>
-      </w:r>
-      <w:r>
-        <w:t>resented my midterm project in the morning. After the presentation, I dedicated time to testing various video API samples and demos to better understand their functionality.</w:t>
-      </w:r>
-    </w:p>
-    <w:p>
-      <w:r>
-        <w:t>Friday: Continued testing the remaining video call API samples and demos.</w:t>
-      </w:r>
-    </w:p>
-    <w:p>
-      <w:pPr>
-        <w:keepNext/>
-        <w:keepLines/>
-        <w:spacing w:before="160" w:after="80"/>
-        <w:outlineLvl w:val="1"/>
-        <w:rPr>
-          <w:rFonts w:asciiTheme="majorHAnsi" w:eastAsiaTheme="majorEastAsia" w:hAnsiTheme="majorHAnsi" w:cstheme="majorBidi"/>
-          <w:color w:val="2F5496" w:themeColor="accent1" w:themeShade="BF"/>
-          <w:sz w:val="32"/>
-          <w:szCs w:val="32"/>
-        </w:rPr>
-      </w:pPr>
-      <w:r>
-        <w:rPr>
-          <w:rFonts w:asciiTheme="majorHAnsi" w:eastAsiaTheme="majorEastAsia" w:hAnsiTheme="majorHAnsi" w:cstheme="majorBidi"/>
-          <w:color w:val="2F5496" w:themeColor="accent1" w:themeShade="BF"/>
-          <w:sz w:val="32"/>
-          <w:szCs w:val="32"/>
-        </w:rPr>
-        <w:t xml:space="preserve">Week </w:t>
-      </w:r>
-      <w:r>
-        <w:rPr>
-          <w:rFonts w:asciiTheme="majorHAnsi" w:eastAsiaTheme="majorEastAsia" w:hAnsiTheme="majorHAnsi" w:cstheme="majorBidi"/>
-          <w:color w:val="2F5496" w:themeColor="accent1" w:themeShade="BF"/>
-          <w:sz w:val="32"/>
-          <w:szCs w:val="32"/>
-        </w:rPr>
-        <w:t>1</w:t>
-      </w:r>
-      <w:r>
-        <w:rPr>
-          <w:rFonts w:asciiTheme="majorHAnsi" w:eastAsiaTheme="majorEastAsia" w:hAnsiTheme="majorHAnsi" w:cstheme="majorBidi"/>
-          <w:color w:val="2F5496" w:themeColor="accent1" w:themeShade="BF"/>
-          <w:sz w:val="32"/>
-          <w:szCs w:val="32"/>
-        </w:rPr>
-        <w:t>2</w:t>
-      </w:r>
-      <w:r>
-        <w:rPr>
-          <w:rFonts w:asciiTheme="majorHAnsi" w:eastAsiaTheme="majorEastAsia" w:hAnsiTheme="majorHAnsi" w:cstheme="majorBidi"/>
-          <w:color w:val="2F5496" w:themeColor="accent1" w:themeShade="BF"/>
-          <w:sz w:val="32"/>
-          <w:szCs w:val="32"/>
-        </w:rPr>
-        <w:t xml:space="preserve"> </w:t>
-      </w:r>
-    </w:p>
-    <w:p>
-      <w:pPr>
-        <w:rPr>
-          <w:b/>
-          <w:bCs/>
-          <w:sz w:val="28"/>
-          <w:szCs w:val="28"/>
-          <w:u w:val="single"/>
-        </w:rPr>
-      </w:pPr>
-      <w:r>
-        <w:rPr>
-          <w:b/>
-          <w:bCs/>
-          <w:sz w:val="28"/>
-          <w:szCs w:val="28"/>
-          <w:u w:val="single"/>
-        </w:rPr>
-        <w:t>Date</w:t>
-      </w:r>
-    </w:p>
-    <w:p>
-      <w:r>
-        <w:t>20</w:t>
-      </w:r>
-      <w:r>
-        <w:t xml:space="preserve"> November 23</w:t>
-      </w:r>
-      <w:r>
-        <w:t xml:space="preserve"> – </w:t>
-      </w:r>
-      <w:r>
-        <w:t>24</w:t>
-      </w:r>
-      <w:r>
-        <w:t xml:space="preserve"> November</w:t>
-      </w:r>
-      <w:r>
-        <w:t xml:space="preserve"> 23</w:t>
-      </w:r>
-    </w:p>
-    <w:p>
-      <w:pPr>
-        <w:rPr>
-          <w:b/>
-          <w:bCs/>
-          <w:sz w:val="28"/>
-          <w:szCs w:val="28"/>
-          <w:u w:val="single"/>
-        </w:rPr>
-      </w:pPr>
-      <w:r>
-        <w:rPr>
-          <w:b/>
-          <w:bCs/>
-          <w:sz w:val="28"/>
-          <w:szCs w:val="28"/>
-          <w:u w:val="single"/>
-        </w:rPr>
-        <w:t>Hours</w:t>
-      </w:r>
-    </w:p>
-    <w:p>
-      <w:r>
-        <w:t>40 hours</w:t>
-      </w:r>
-    </w:p>
-    <w:p>
-      <w:pPr>
-        <w:rPr>
-          <w:b/>
-          <w:bCs/>
-          <w:sz w:val="28"/>
-          <w:szCs w:val="28"/>
-          <w:u w:val="single"/>
-        </w:rPr>
-      </w:pPr>
-      <w:r>
-        <w:rPr>
-          <w:b/>
-          <w:bCs/>
-          <w:sz w:val="28"/>
-          <w:szCs w:val="28"/>
-          <w:u w:val="single"/>
-        </w:rPr>
-        <w:t>Description</w:t>
-      </w:r>
-    </w:p>
-    <w:p>
-      <w:r>
-        <w:t xml:space="preserve">On Monday I had my daily meeting with the company mentor, to talked about where I’m currently at and that I have to have something to show on Friday for the second prototype. After the meeting I tested the last video call API and decided to work on </w:t>
-      </w:r>
-      <w:proofErr w:type="spellStart"/>
-      <w:r>
-        <w:t>EnableX’s</w:t>
-      </w:r>
-      <w:proofErr w:type="spellEnd"/>
-      <w:r>
-        <w:t xml:space="preserve"> video call API.</w:t>
+        <w:t>This week is the start of sprint 6.</w:t>
+      </w:r>
+    </w:p>
+    <w:p>
+      <w:r>
+        <w:t>The weekly meeting on Monday with the company mentor was cancel due to him not feeling well.</w:t>
       </w:r>
     </w:p>
     <w:sectPr>
@@ -3592,129 +4867,16 @@
     </w:lvl>
   </w:abstractNum>
   <w:abstractNum w:abstractNumId="3" w15:restartNumberingAfterBreak="0">
-    <w:nsid w:val="2C1E317C"/>
-    <w:multiLevelType w:val="multilevel"/>
-    <w:tmpl w:val="520AA3D8"/>
-    <w:lvl w:ilvl="0">
-      <w:start w:val="1"/>
-      <w:numFmt w:val="decimal"/>
-      <w:lvlText w:val="%1."/>
-      <w:lvlJc w:val="left"/>
-      <w:pPr>
-        <w:tabs>
-          <w:tab w:val="num" w:pos="720"/>
-        </w:tabs>
-        <w:ind w:left="720" w:hanging="360"/>
-      </w:pPr>
-    </w:lvl>
-    <w:lvl w:ilvl="1" w:tentative="1">
-      <w:start w:val="1"/>
-      <w:numFmt w:val="decimal"/>
-      <w:lvlText w:val="%2."/>
-      <w:lvlJc w:val="left"/>
-      <w:pPr>
-        <w:tabs>
-          <w:tab w:val="num" w:pos="1440"/>
-        </w:tabs>
-        <w:ind w:left="1440" w:hanging="360"/>
-      </w:pPr>
-    </w:lvl>
-    <w:lvl w:ilvl="2" w:tentative="1">
-      <w:start w:val="1"/>
-      <w:numFmt w:val="decimal"/>
-      <w:lvlText w:val="%3."/>
-      <w:lvlJc w:val="left"/>
-      <w:pPr>
-        <w:tabs>
-          <w:tab w:val="num" w:pos="2160"/>
-        </w:tabs>
-        <w:ind w:left="2160" w:hanging="360"/>
-      </w:pPr>
-    </w:lvl>
-    <w:lvl w:ilvl="3" w:tentative="1">
-      <w:start w:val="1"/>
-      <w:numFmt w:val="decimal"/>
-      <w:lvlText w:val="%4."/>
-      <w:lvlJc w:val="left"/>
-      <w:pPr>
-        <w:tabs>
-          <w:tab w:val="num" w:pos="2880"/>
-        </w:tabs>
-        <w:ind w:left="2880" w:hanging="360"/>
-      </w:pPr>
-    </w:lvl>
-    <w:lvl w:ilvl="4" w:tentative="1">
-      <w:start w:val="1"/>
-      <w:numFmt w:val="decimal"/>
-      <w:lvlText w:val="%5."/>
-      <w:lvlJc w:val="left"/>
-      <w:pPr>
-        <w:tabs>
-          <w:tab w:val="num" w:pos="3600"/>
-        </w:tabs>
-        <w:ind w:left="3600" w:hanging="360"/>
-      </w:pPr>
-    </w:lvl>
-    <w:lvl w:ilvl="5" w:tentative="1">
-      <w:start w:val="1"/>
-      <w:numFmt w:val="decimal"/>
-      <w:lvlText w:val="%6."/>
-      <w:lvlJc w:val="left"/>
-      <w:pPr>
-        <w:tabs>
-          <w:tab w:val="num" w:pos="4320"/>
-        </w:tabs>
-        <w:ind w:left="4320" w:hanging="360"/>
-      </w:pPr>
-    </w:lvl>
-    <w:lvl w:ilvl="6" w:tentative="1">
-      <w:start w:val="1"/>
-      <w:numFmt w:val="decimal"/>
-      <w:lvlText w:val="%7."/>
-      <w:lvlJc w:val="left"/>
-      <w:pPr>
-        <w:tabs>
-          <w:tab w:val="num" w:pos="5040"/>
-        </w:tabs>
-        <w:ind w:left="5040" w:hanging="360"/>
-      </w:pPr>
-    </w:lvl>
-    <w:lvl w:ilvl="7" w:tentative="1">
-      <w:start w:val="1"/>
-      <w:numFmt w:val="decimal"/>
-      <w:lvlText w:val="%8."/>
-      <w:lvlJc w:val="left"/>
-      <w:pPr>
-        <w:tabs>
-          <w:tab w:val="num" w:pos="5760"/>
-        </w:tabs>
-        <w:ind w:left="5760" w:hanging="360"/>
-      </w:pPr>
-    </w:lvl>
-    <w:lvl w:ilvl="8" w:tentative="1">
-      <w:start w:val="1"/>
-      <w:numFmt w:val="decimal"/>
-      <w:lvlText w:val="%9."/>
-      <w:lvlJc w:val="left"/>
-      <w:pPr>
-        <w:tabs>
-          <w:tab w:val="num" w:pos="6480"/>
-        </w:tabs>
-        <w:ind w:left="6480" w:hanging="360"/>
-      </w:pPr>
-    </w:lvl>
-  </w:abstractNum>
-  <w:abstractNum w:abstractNumId="4" w15:restartNumberingAfterBreak="0">
-    <w:nsid w:val="6CF24F27"/>
+    <w:nsid w:val="2AF35F1D"/>
     <w:multiLevelType w:val="hybridMultilevel"/>
-    <w:tmpl w:val="B42EDD50"/>
+    <w:tmpl w:val="3D4037A2"/>
     <w:lvl w:ilvl="0" w:tplc="04090001">
       <w:start w:val="1"/>
       <w:numFmt w:val="bullet"/>
       <w:lvlText w:val=""/>
       <w:lvlJc w:val="left"/>
       <w:pPr>
-        <w:ind w:left="720" w:hanging="360"/>
+        <w:ind w:left="780" w:hanging="360"/>
       </w:pPr>
       <w:rPr>
         <w:rFonts w:ascii="Symbol" w:hAnsi="Symbol" w:hint="default"/>
@@ -3726,7 +4888,7 @@
       <w:lvlText w:val="o"/>
       <w:lvlJc w:val="left"/>
       <w:pPr>
-        <w:ind w:left="1440" w:hanging="360"/>
+        <w:ind w:left="1500" w:hanging="360"/>
       </w:pPr>
       <w:rPr>
         <w:rFonts w:ascii="Courier New" w:hAnsi="Courier New" w:cs="Courier New" w:hint="default"/>
@@ -3738,7 +4900,7 @@
       <w:lvlText w:val=""/>
       <w:lvlJc w:val="left"/>
       <w:pPr>
-        <w:ind w:left="2160" w:hanging="360"/>
+        <w:ind w:left="2220" w:hanging="360"/>
       </w:pPr>
       <w:rPr>
         <w:rFonts w:ascii="Wingdings" w:hAnsi="Wingdings" w:hint="default"/>
@@ -3750,7 +4912,7 @@
       <w:lvlText w:val=""/>
       <w:lvlJc w:val="left"/>
       <w:pPr>
-        <w:ind w:left="2880" w:hanging="360"/>
+        <w:ind w:left="2940" w:hanging="360"/>
       </w:pPr>
       <w:rPr>
         <w:rFonts w:ascii="Symbol" w:hAnsi="Symbol" w:hint="default"/>
@@ -3762,7 +4924,7 @@
       <w:lvlText w:val="o"/>
       <w:lvlJc w:val="left"/>
       <w:pPr>
-        <w:ind w:left="3600" w:hanging="360"/>
+        <w:ind w:left="3660" w:hanging="360"/>
       </w:pPr>
       <w:rPr>
         <w:rFonts w:ascii="Courier New" w:hAnsi="Courier New" w:cs="Courier New" w:hint="default"/>
@@ -3774,7 +4936,7 @@
       <w:lvlText w:val=""/>
       <w:lvlJc w:val="left"/>
       <w:pPr>
-        <w:ind w:left="4320" w:hanging="360"/>
+        <w:ind w:left="4380" w:hanging="360"/>
       </w:pPr>
       <w:rPr>
         <w:rFonts w:ascii="Wingdings" w:hAnsi="Wingdings" w:hint="default"/>
@@ -3786,7 +4948,7 @@
       <w:lvlText w:val=""/>
       <w:lvlJc w:val="left"/>
       <w:pPr>
-        <w:ind w:left="5040" w:hanging="360"/>
+        <w:ind w:left="5100" w:hanging="360"/>
       </w:pPr>
       <w:rPr>
         <w:rFonts w:ascii="Symbol" w:hAnsi="Symbol" w:hint="default"/>
@@ -3798,7 +4960,7 @@
       <w:lvlText w:val="o"/>
       <w:lvlJc w:val="left"/>
       <w:pPr>
-        <w:ind w:left="5760" w:hanging="360"/>
+        <w:ind w:left="5820" w:hanging="360"/>
       </w:pPr>
       <w:rPr>
         <w:rFonts w:ascii="Courier New" w:hAnsi="Courier New" w:cs="Courier New" w:hint="default"/>
@@ -3810,6 +4972,345 @@
       <w:lvlText w:val=""/>
       <w:lvlJc w:val="left"/>
       <w:pPr>
+        <w:ind w:left="6540" w:hanging="360"/>
+      </w:pPr>
+      <w:rPr>
+        <w:rFonts w:ascii="Wingdings" w:hAnsi="Wingdings" w:hint="default"/>
+      </w:rPr>
+    </w:lvl>
+  </w:abstractNum>
+  <w:abstractNum w:abstractNumId="4" w15:restartNumberingAfterBreak="0">
+    <w:nsid w:val="2C1E317C"/>
+    <w:multiLevelType w:val="multilevel"/>
+    <w:tmpl w:val="520AA3D8"/>
+    <w:lvl w:ilvl="0">
+      <w:start w:val="1"/>
+      <w:numFmt w:val="decimal"/>
+      <w:lvlText w:val="%1."/>
+      <w:lvlJc w:val="left"/>
+      <w:pPr>
+        <w:tabs>
+          <w:tab w:val="num" w:pos="720"/>
+        </w:tabs>
+        <w:ind w:left="720" w:hanging="360"/>
+      </w:pPr>
+    </w:lvl>
+    <w:lvl w:ilvl="1" w:tentative="1">
+      <w:start w:val="1"/>
+      <w:numFmt w:val="decimal"/>
+      <w:lvlText w:val="%2."/>
+      <w:lvlJc w:val="left"/>
+      <w:pPr>
+        <w:tabs>
+          <w:tab w:val="num" w:pos="1440"/>
+        </w:tabs>
+        <w:ind w:left="1440" w:hanging="360"/>
+      </w:pPr>
+    </w:lvl>
+    <w:lvl w:ilvl="2" w:tentative="1">
+      <w:start w:val="1"/>
+      <w:numFmt w:val="decimal"/>
+      <w:lvlText w:val="%3."/>
+      <w:lvlJc w:val="left"/>
+      <w:pPr>
+        <w:tabs>
+          <w:tab w:val="num" w:pos="2160"/>
+        </w:tabs>
+        <w:ind w:left="2160" w:hanging="360"/>
+      </w:pPr>
+    </w:lvl>
+    <w:lvl w:ilvl="3" w:tentative="1">
+      <w:start w:val="1"/>
+      <w:numFmt w:val="decimal"/>
+      <w:lvlText w:val="%4."/>
+      <w:lvlJc w:val="left"/>
+      <w:pPr>
+        <w:tabs>
+          <w:tab w:val="num" w:pos="2880"/>
+        </w:tabs>
+        <w:ind w:left="2880" w:hanging="360"/>
+      </w:pPr>
+    </w:lvl>
+    <w:lvl w:ilvl="4" w:tentative="1">
+      <w:start w:val="1"/>
+      <w:numFmt w:val="decimal"/>
+      <w:lvlText w:val="%5."/>
+      <w:lvlJc w:val="left"/>
+      <w:pPr>
+        <w:tabs>
+          <w:tab w:val="num" w:pos="3600"/>
+        </w:tabs>
+        <w:ind w:left="3600" w:hanging="360"/>
+      </w:pPr>
+    </w:lvl>
+    <w:lvl w:ilvl="5" w:tentative="1">
+      <w:start w:val="1"/>
+      <w:numFmt w:val="decimal"/>
+      <w:lvlText w:val="%6."/>
+      <w:lvlJc w:val="left"/>
+      <w:pPr>
+        <w:tabs>
+          <w:tab w:val="num" w:pos="4320"/>
+        </w:tabs>
+        <w:ind w:left="4320" w:hanging="360"/>
+      </w:pPr>
+    </w:lvl>
+    <w:lvl w:ilvl="6" w:tentative="1">
+      <w:start w:val="1"/>
+      <w:numFmt w:val="decimal"/>
+      <w:lvlText w:val="%7."/>
+      <w:lvlJc w:val="left"/>
+      <w:pPr>
+        <w:tabs>
+          <w:tab w:val="num" w:pos="5040"/>
+        </w:tabs>
+        <w:ind w:left="5040" w:hanging="360"/>
+      </w:pPr>
+    </w:lvl>
+    <w:lvl w:ilvl="7" w:tentative="1">
+      <w:start w:val="1"/>
+      <w:numFmt w:val="decimal"/>
+      <w:lvlText w:val="%8."/>
+      <w:lvlJc w:val="left"/>
+      <w:pPr>
+        <w:tabs>
+          <w:tab w:val="num" w:pos="5760"/>
+        </w:tabs>
+        <w:ind w:left="5760" w:hanging="360"/>
+      </w:pPr>
+    </w:lvl>
+    <w:lvl w:ilvl="8" w:tentative="1">
+      <w:start w:val="1"/>
+      <w:numFmt w:val="decimal"/>
+      <w:lvlText w:val="%9."/>
+      <w:lvlJc w:val="left"/>
+      <w:pPr>
+        <w:tabs>
+          <w:tab w:val="num" w:pos="6480"/>
+        </w:tabs>
+        <w:ind w:left="6480" w:hanging="360"/>
+      </w:pPr>
+    </w:lvl>
+  </w:abstractNum>
+  <w:abstractNum w:abstractNumId="5" w15:restartNumberingAfterBreak="0">
+    <w:nsid w:val="36EF2B38"/>
+    <w:multiLevelType w:val="hybridMultilevel"/>
+    <w:tmpl w:val="6A92019E"/>
+    <w:lvl w:ilvl="0" w:tplc="04090001">
+      <w:start w:val="1"/>
+      <w:numFmt w:val="bullet"/>
+      <w:lvlText w:val=""/>
+      <w:lvlJc w:val="left"/>
+      <w:pPr>
+        <w:ind w:left="780" w:hanging="360"/>
+      </w:pPr>
+      <w:rPr>
+        <w:rFonts w:ascii="Symbol" w:hAnsi="Symbol" w:hint="default"/>
+      </w:rPr>
+    </w:lvl>
+    <w:lvl w:ilvl="1" w:tplc="04090003" w:tentative="1">
+      <w:start w:val="1"/>
+      <w:numFmt w:val="bullet"/>
+      <w:lvlText w:val="o"/>
+      <w:lvlJc w:val="left"/>
+      <w:pPr>
+        <w:ind w:left="1500" w:hanging="360"/>
+      </w:pPr>
+      <w:rPr>
+        <w:rFonts w:ascii="Courier New" w:hAnsi="Courier New" w:cs="Courier New" w:hint="default"/>
+      </w:rPr>
+    </w:lvl>
+    <w:lvl w:ilvl="2" w:tplc="04090005" w:tentative="1">
+      <w:start w:val="1"/>
+      <w:numFmt w:val="bullet"/>
+      <w:lvlText w:val=""/>
+      <w:lvlJc w:val="left"/>
+      <w:pPr>
+        <w:ind w:left="2220" w:hanging="360"/>
+      </w:pPr>
+      <w:rPr>
+        <w:rFonts w:ascii="Wingdings" w:hAnsi="Wingdings" w:hint="default"/>
+      </w:rPr>
+    </w:lvl>
+    <w:lvl w:ilvl="3" w:tplc="04090001" w:tentative="1">
+      <w:start w:val="1"/>
+      <w:numFmt w:val="bullet"/>
+      <w:lvlText w:val=""/>
+      <w:lvlJc w:val="left"/>
+      <w:pPr>
+        <w:ind w:left="2940" w:hanging="360"/>
+      </w:pPr>
+      <w:rPr>
+        <w:rFonts w:ascii="Symbol" w:hAnsi="Symbol" w:hint="default"/>
+      </w:rPr>
+    </w:lvl>
+    <w:lvl w:ilvl="4" w:tplc="04090003" w:tentative="1">
+      <w:start w:val="1"/>
+      <w:numFmt w:val="bullet"/>
+      <w:lvlText w:val="o"/>
+      <w:lvlJc w:val="left"/>
+      <w:pPr>
+        <w:ind w:left="3660" w:hanging="360"/>
+      </w:pPr>
+      <w:rPr>
+        <w:rFonts w:ascii="Courier New" w:hAnsi="Courier New" w:cs="Courier New" w:hint="default"/>
+      </w:rPr>
+    </w:lvl>
+    <w:lvl w:ilvl="5" w:tplc="04090005" w:tentative="1">
+      <w:start w:val="1"/>
+      <w:numFmt w:val="bullet"/>
+      <w:lvlText w:val=""/>
+      <w:lvlJc w:val="left"/>
+      <w:pPr>
+        <w:ind w:left="4380" w:hanging="360"/>
+      </w:pPr>
+      <w:rPr>
+        <w:rFonts w:ascii="Wingdings" w:hAnsi="Wingdings" w:hint="default"/>
+      </w:rPr>
+    </w:lvl>
+    <w:lvl w:ilvl="6" w:tplc="04090001" w:tentative="1">
+      <w:start w:val="1"/>
+      <w:numFmt w:val="bullet"/>
+      <w:lvlText w:val=""/>
+      <w:lvlJc w:val="left"/>
+      <w:pPr>
+        <w:ind w:left="5100" w:hanging="360"/>
+      </w:pPr>
+      <w:rPr>
+        <w:rFonts w:ascii="Symbol" w:hAnsi="Symbol" w:hint="default"/>
+      </w:rPr>
+    </w:lvl>
+    <w:lvl w:ilvl="7" w:tplc="04090003" w:tentative="1">
+      <w:start w:val="1"/>
+      <w:numFmt w:val="bullet"/>
+      <w:lvlText w:val="o"/>
+      <w:lvlJc w:val="left"/>
+      <w:pPr>
+        <w:ind w:left="5820" w:hanging="360"/>
+      </w:pPr>
+      <w:rPr>
+        <w:rFonts w:ascii="Courier New" w:hAnsi="Courier New" w:cs="Courier New" w:hint="default"/>
+      </w:rPr>
+    </w:lvl>
+    <w:lvl w:ilvl="8" w:tplc="04090005" w:tentative="1">
+      <w:start w:val="1"/>
+      <w:numFmt w:val="bullet"/>
+      <w:lvlText w:val=""/>
+      <w:lvlJc w:val="left"/>
+      <w:pPr>
+        <w:ind w:left="6540" w:hanging="360"/>
+      </w:pPr>
+      <w:rPr>
+        <w:rFonts w:ascii="Wingdings" w:hAnsi="Wingdings" w:hint="default"/>
+      </w:rPr>
+    </w:lvl>
+  </w:abstractNum>
+  <w:abstractNum w:abstractNumId="6" w15:restartNumberingAfterBreak="0">
+    <w:nsid w:val="6CF24F27"/>
+    <w:multiLevelType w:val="hybridMultilevel"/>
+    <w:tmpl w:val="B42EDD50"/>
+    <w:lvl w:ilvl="0" w:tplc="04090001">
+      <w:start w:val="1"/>
+      <w:numFmt w:val="bullet"/>
+      <w:lvlText w:val=""/>
+      <w:lvlJc w:val="left"/>
+      <w:pPr>
+        <w:ind w:left="720" w:hanging="360"/>
+      </w:pPr>
+      <w:rPr>
+        <w:rFonts w:ascii="Symbol" w:hAnsi="Symbol" w:hint="default"/>
+      </w:rPr>
+    </w:lvl>
+    <w:lvl w:ilvl="1" w:tplc="04090003" w:tentative="1">
+      <w:start w:val="1"/>
+      <w:numFmt w:val="bullet"/>
+      <w:lvlText w:val="o"/>
+      <w:lvlJc w:val="left"/>
+      <w:pPr>
+        <w:ind w:left="1440" w:hanging="360"/>
+      </w:pPr>
+      <w:rPr>
+        <w:rFonts w:ascii="Courier New" w:hAnsi="Courier New" w:cs="Courier New" w:hint="default"/>
+      </w:rPr>
+    </w:lvl>
+    <w:lvl w:ilvl="2" w:tplc="04090005" w:tentative="1">
+      <w:start w:val="1"/>
+      <w:numFmt w:val="bullet"/>
+      <w:lvlText w:val=""/>
+      <w:lvlJc w:val="left"/>
+      <w:pPr>
+        <w:ind w:left="2160" w:hanging="360"/>
+      </w:pPr>
+      <w:rPr>
+        <w:rFonts w:ascii="Wingdings" w:hAnsi="Wingdings" w:hint="default"/>
+      </w:rPr>
+    </w:lvl>
+    <w:lvl w:ilvl="3" w:tplc="04090001" w:tentative="1">
+      <w:start w:val="1"/>
+      <w:numFmt w:val="bullet"/>
+      <w:lvlText w:val=""/>
+      <w:lvlJc w:val="left"/>
+      <w:pPr>
+        <w:ind w:left="2880" w:hanging="360"/>
+      </w:pPr>
+      <w:rPr>
+        <w:rFonts w:ascii="Symbol" w:hAnsi="Symbol" w:hint="default"/>
+      </w:rPr>
+    </w:lvl>
+    <w:lvl w:ilvl="4" w:tplc="04090003" w:tentative="1">
+      <w:start w:val="1"/>
+      <w:numFmt w:val="bullet"/>
+      <w:lvlText w:val="o"/>
+      <w:lvlJc w:val="left"/>
+      <w:pPr>
+        <w:ind w:left="3600" w:hanging="360"/>
+      </w:pPr>
+      <w:rPr>
+        <w:rFonts w:ascii="Courier New" w:hAnsi="Courier New" w:cs="Courier New" w:hint="default"/>
+      </w:rPr>
+    </w:lvl>
+    <w:lvl w:ilvl="5" w:tplc="04090005" w:tentative="1">
+      <w:start w:val="1"/>
+      <w:numFmt w:val="bullet"/>
+      <w:lvlText w:val=""/>
+      <w:lvlJc w:val="left"/>
+      <w:pPr>
+        <w:ind w:left="4320" w:hanging="360"/>
+      </w:pPr>
+      <w:rPr>
+        <w:rFonts w:ascii="Wingdings" w:hAnsi="Wingdings" w:hint="default"/>
+      </w:rPr>
+    </w:lvl>
+    <w:lvl w:ilvl="6" w:tplc="04090001" w:tentative="1">
+      <w:start w:val="1"/>
+      <w:numFmt w:val="bullet"/>
+      <w:lvlText w:val=""/>
+      <w:lvlJc w:val="left"/>
+      <w:pPr>
+        <w:ind w:left="5040" w:hanging="360"/>
+      </w:pPr>
+      <w:rPr>
+        <w:rFonts w:ascii="Symbol" w:hAnsi="Symbol" w:hint="default"/>
+      </w:rPr>
+    </w:lvl>
+    <w:lvl w:ilvl="7" w:tplc="04090003" w:tentative="1">
+      <w:start w:val="1"/>
+      <w:numFmt w:val="bullet"/>
+      <w:lvlText w:val="o"/>
+      <w:lvlJc w:val="left"/>
+      <w:pPr>
+        <w:ind w:left="5760" w:hanging="360"/>
+      </w:pPr>
+      <w:rPr>
+        <w:rFonts w:ascii="Courier New" w:hAnsi="Courier New" w:cs="Courier New" w:hint="default"/>
+      </w:rPr>
+    </w:lvl>
+    <w:lvl w:ilvl="8" w:tplc="04090005" w:tentative="1">
+      <w:start w:val="1"/>
+      <w:numFmt w:val="bullet"/>
+      <w:lvlText w:val=""/>
+      <w:lvlJc w:val="left"/>
+      <w:pPr>
         <w:ind w:left="6480" w:hanging="360"/>
       </w:pPr>
       <w:rPr>
@@ -3818,19 +5319,25 @@
     </w:lvl>
   </w:abstractNum>
   <w:num w:numId="1" w16cid:durableId="1385569684">
-    <w:abstractNumId w:val="4"/>
+    <w:abstractNumId w:val="6"/>
   </w:num>
   <w:num w:numId="2" w16cid:durableId="105392206">
     <w:abstractNumId w:val="1"/>
   </w:num>
   <w:num w:numId="3" w16cid:durableId="717322670">
-    <w:abstractNumId w:val="3"/>
+    <w:abstractNumId w:val="4"/>
   </w:num>
   <w:num w:numId="4" w16cid:durableId="1558853493">
     <w:abstractNumId w:val="2"/>
   </w:num>
   <w:num w:numId="5" w16cid:durableId="1964993859">
     <w:abstractNumId w:val="0"/>
+  </w:num>
+  <w:num w:numId="6" w16cid:durableId="477844303">
+    <w:abstractNumId w:val="5"/>
+  </w:num>
+  <w:num w:numId="7" w16cid:durableId="1946571205">
+    <w:abstractNumId w:val="3"/>
   </w:num>
 </w:numbering>
 </file>
@@ -4233,7 +5740,7 @@
   <w:style w:type="paragraph" w:default="1" w:styleId="Normal">
     <w:name w:val="Normal"/>
     <w:qFormat/>
-    <w:rsid w:val="00312B51"/>
+    <w:rsid w:val="008615A1"/>
   </w:style>
   <w:style w:type="paragraph" w:styleId="Heading1">
     <w:name w:val="heading 1"/>

</xml_diff>

<commit_message>
Make a lot of documents update
</commit_message>
<xml_diff>
--- a/Internship Log Book.docx
+++ b/Internship Log Book.docx
@@ -183,7 +183,7 @@
           <w:r>
             <w:fldChar w:fldCharType="separate"/>
           </w:r>
-          <w:hyperlink w:anchor="_Toc153802348" w:history="1">
+          <w:hyperlink w:anchor="_Toc155116535" w:history="1">
             <w:r>
               <w:rPr>
                 <w:rStyle w:val="Hyperlink"/>
@@ -210,7 +210,7 @@
                 <w:noProof/>
                 <w:webHidden/>
               </w:rPr>
-              <w:instrText xml:space="preserve"> PAGEREF _Toc153802348 \h </w:instrText>
+              <w:instrText xml:space="preserve"> PAGEREF _Toc155116535 \h </w:instrText>
             </w:r>
             <w:r>
               <w:rPr>
@@ -255,7 +255,7 @@
               <w14:ligatures w14:val="standardContextual"/>
             </w:rPr>
           </w:pPr>
-          <w:hyperlink w:anchor="_Toc153802349" w:history="1">
+          <w:hyperlink w:anchor="_Toc155116536" w:history="1">
             <w:r>
               <w:rPr>
                 <w:rStyle w:val="Hyperlink"/>
@@ -282,7 +282,7 @@
                 <w:noProof/>
                 <w:webHidden/>
               </w:rPr>
-              <w:instrText xml:space="preserve"> PAGEREF _Toc153802349 \h </w:instrText>
+              <w:instrText xml:space="preserve"> PAGEREF _Toc155116536 \h </w:instrText>
             </w:r>
             <w:r>
               <w:rPr>
@@ -327,7 +327,7 @@
               <w14:ligatures w14:val="standardContextual"/>
             </w:rPr>
           </w:pPr>
-          <w:hyperlink w:anchor="_Toc153802350" w:history="1">
+          <w:hyperlink w:anchor="_Toc155116537" w:history="1">
             <w:r>
               <w:rPr>
                 <w:rStyle w:val="Hyperlink"/>
@@ -354,7 +354,7 @@
                 <w:noProof/>
                 <w:webHidden/>
               </w:rPr>
-              <w:instrText xml:space="preserve"> PAGEREF _Toc153802350 \h </w:instrText>
+              <w:instrText xml:space="preserve"> PAGEREF _Toc155116537 \h </w:instrText>
             </w:r>
             <w:r>
               <w:rPr>
@@ -399,7 +399,7 @@
               <w14:ligatures w14:val="standardContextual"/>
             </w:rPr>
           </w:pPr>
-          <w:hyperlink w:anchor="_Toc153802351" w:history="1">
+          <w:hyperlink w:anchor="_Toc155116538" w:history="1">
             <w:r>
               <w:rPr>
                 <w:rStyle w:val="Hyperlink"/>
@@ -426,7 +426,7 @@
                 <w:noProof/>
                 <w:webHidden/>
               </w:rPr>
-              <w:instrText xml:space="preserve"> PAGEREF _Toc153802351 \h </w:instrText>
+              <w:instrText xml:space="preserve"> PAGEREF _Toc155116538 \h </w:instrText>
             </w:r>
             <w:r>
               <w:rPr>
@@ -471,7 +471,7 @@
               <w14:ligatures w14:val="standardContextual"/>
             </w:rPr>
           </w:pPr>
-          <w:hyperlink w:anchor="_Toc153802352" w:history="1">
+          <w:hyperlink w:anchor="_Toc155116539" w:history="1">
             <w:r>
               <w:rPr>
                 <w:rStyle w:val="Hyperlink"/>
@@ -498,7 +498,7 @@
                 <w:noProof/>
                 <w:webHidden/>
               </w:rPr>
-              <w:instrText xml:space="preserve"> PAGEREF _Toc153802352 \h </w:instrText>
+              <w:instrText xml:space="preserve"> PAGEREF _Toc155116539 \h </w:instrText>
             </w:r>
             <w:r>
               <w:rPr>
@@ -543,7 +543,7 @@
               <w14:ligatures w14:val="standardContextual"/>
             </w:rPr>
           </w:pPr>
-          <w:hyperlink w:anchor="_Toc153802353" w:history="1">
+          <w:hyperlink w:anchor="_Toc155116540" w:history="1">
             <w:r>
               <w:rPr>
                 <w:rStyle w:val="Hyperlink"/>
@@ -570,7 +570,7 @@
                 <w:noProof/>
                 <w:webHidden/>
               </w:rPr>
-              <w:instrText xml:space="preserve"> PAGEREF _Toc153802353 \h </w:instrText>
+              <w:instrText xml:space="preserve"> PAGEREF _Toc155116540 \h </w:instrText>
             </w:r>
             <w:r>
               <w:rPr>
@@ -615,7 +615,7 @@
               <w14:ligatures w14:val="standardContextual"/>
             </w:rPr>
           </w:pPr>
-          <w:hyperlink w:anchor="_Toc153802354" w:history="1">
+          <w:hyperlink w:anchor="_Toc155116541" w:history="1">
             <w:r>
               <w:rPr>
                 <w:rStyle w:val="Hyperlink"/>
@@ -642,7 +642,7 @@
                 <w:noProof/>
                 <w:webHidden/>
               </w:rPr>
-              <w:instrText xml:space="preserve"> PAGEREF _Toc153802354 \h </w:instrText>
+              <w:instrText xml:space="preserve"> PAGEREF _Toc155116541 \h </w:instrText>
             </w:r>
             <w:r>
               <w:rPr>
@@ -687,7 +687,7 @@
               <w14:ligatures w14:val="standardContextual"/>
             </w:rPr>
           </w:pPr>
-          <w:hyperlink w:anchor="_Toc153802355" w:history="1">
+          <w:hyperlink w:anchor="_Toc155116542" w:history="1">
             <w:r>
               <w:rPr>
                 <w:rStyle w:val="Hyperlink"/>
@@ -714,7 +714,7 @@
                 <w:noProof/>
                 <w:webHidden/>
               </w:rPr>
-              <w:instrText xml:space="preserve"> PAGEREF _Toc153802355 \h </w:instrText>
+              <w:instrText xml:space="preserve"> PAGEREF _Toc155116542 \h </w:instrText>
             </w:r>
             <w:r>
               <w:rPr>
@@ -759,7 +759,7 @@
               <w14:ligatures w14:val="standardContextual"/>
             </w:rPr>
           </w:pPr>
-          <w:hyperlink w:anchor="_Toc153802356" w:history="1">
+          <w:hyperlink w:anchor="_Toc155116543" w:history="1">
             <w:r>
               <w:rPr>
                 <w:rStyle w:val="Hyperlink"/>
@@ -786,7 +786,7 @@
                 <w:noProof/>
                 <w:webHidden/>
               </w:rPr>
-              <w:instrText xml:space="preserve"> PAGEREF _Toc153802356 \h </w:instrText>
+              <w:instrText xml:space="preserve"> PAGEREF _Toc155116543 \h </w:instrText>
             </w:r>
             <w:r>
               <w:rPr>
@@ -831,7 +831,7 @@
               <w14:ligatures w14:val="standardContextual"/>
             </w:rPr>
           </w:pPr>
-          <w:hyperlink w:anchor="_Toc153802357" w:history="1">
+          <w:hyperlink w:anchor="_Toc155116544" w:history="1">
             <w:r>
               <w:rPr>
                 <w:rStyle w:val="Hyperlink"/>
@@ -858,7 +858,7 @@
                 <w:noProof/>
                 <w:webHidden/>
               </w:rPr>
-              <w:instrText xml:space="preserve"> PAGEREF _Toc153802357 \h </w:instrText>
+              <w:instrText xml:space="preserve"> PAGEREF _Toc155116544 \h </w:instrText>
             </w:r>
             <w:r>
               <w:rPr>
@@ -903,7 +903,7 @@
               <w14:ligatures w14:val="standardContextual"/>
             </w:rPr>
           </w:pPr>
-          <w:hyperlink w:anchor="_Toc153802358" w:history="1">
+          <w:hyperlink w:anchor="_Toc155116545" w:history="1">
             <w:r>
               <w:rPr>
                 <w:rStyle w:val="Hyperlink"/>
@@ -930,7 +930,7 @@
                 <w:noProof/>
                 <w:webHidden/>
               </w:rPr>
-              <w:instrText xml:space="preserve"> PAGEREF _Toc153802358 \h </w:instrText>
+              <w:instrText xml:space="preserve"> PAGEREF _Toc155116545 \h </w:instrText>
             </w:r>
             <w:r>
               <w:rPr>
@@ -975,7 +975,7 @@
               <w14:ligatures w14:val="standardContextual"/>
             </w:rPr>
           </w:pPr>
-          <w:hyperlink w:anchor="_Toc153802359" w:history="1">
+          <w:hyperlink w:anchor="_Toc155116546" w:history="1">
             <w:r>
               <w:rPr>
                 <w:rStyle w:val="Hyperlink"/>
@@ -1002,7 +1002,7 @@
                 <w:noProof/>
                 <w:webHidden/>
               </w:rPr>
-              <w:instrText xml:space="preserve"> PAGEREF _Toc153802359 \h </w:instrText>
+              <w:instrText xml:space="preserve"> PAGEREF _Toc155116546 \h </w:instrText>
             </w:r>
             <w:r>
               <w:rPr>
@@ -1047,7 +1047,7 @@
               <w14:ligatures w14:val="standardContextual"/>
             </w:rPr>
           </w:pPr>
-          <w:hyperlink w:anchor="_Toc153802360" w:history="1">
+          <w:hyperlink w:anchor="_Toc155116547" w:history="1">
             <w:r>
               <w:rPr>
                 <w:rStyle w:val="Hyperlink"/>
@@ -1074,7 +1074,7 @@
                 <w:noProof/>
                 <w:webHidden/>
               </w:rPr>
-              <w:instrText xml:space="preserve"> PAGEREF _Toc153802360 \h </w:instrText>
+              <w:instrText xml:space="preserve"> PAGEREF _Toc155116547 \h </w:instrText>
             </w:r>
             <w:r>
               <w:rPr>
@@ -1119,7 +1119,7 @@
               <w14:ligatures w14:val="standardContextual"/>
             </w:rPr>
           </w:pPr>
-          <w:hyperlink w:anchor="_Toc153802361" w:history="1">
+          <w:hyperlink w:anchor="_Toc155116548" w:history="1">
             <w:r>
               <w:rPr>
                 <w:rStyle w:val="Hyperlink"/>
@@ -1146,7 +1146,7 @@
                 <w:noProof/>
                 <w:webHidden/>
               </w:rPr>
-              <w:instrText xml:space="preserve"> PAGEREF _Toc153802361 \h </w:instrText>
+              <w:instrText xml:space="preserve"> PAGEREF _Toc155116548 \h </w:instrText>
             </w:r>
             <w:r>
               <w:rPr>
@@ -1191,7 +1191,7 @@
               <w14:ligatures w14:val="standardContextual"/>
             </w:rPr>
           </w:pPr>
-          <w:hyperlink w:anchor="_Toc153802362" w:history="1">
+          <w:hyperlink w:anchor="_Toc155116549" w:history="1">
             <w:r>
               <w:rPr>
                 <w:rStyle w:val="Hyperlink"/>
@@ -1218,7 +1218,7 @@
                 <w:noProof/>
                 <w:webHidden/>
               </w:rPr>
-              <w:instrText xml:space="preserve"> PAGEREF _Toc153802362 \h </w:instrText>
+              <w:instrText xml:space="preserve"> PAGEREF _Toc155116549 \h </w:instrText>
             </w:r>
             <w:r>
               <w:rPr>
@@ -1263,7 +1263,7 @@
               <w14:ligatures w14:val="standardContextual"/>
             </w:rPr>
           </w:pPr>
-          <w:hyperlink w:anchor="_Toc153802363" w:history="1">
+          <w:hyperlink w:anchor="_Toc155116550" w:history="1">
             <w:r>
               <w:rPr>
                 <w:rStyle w:val="Hyperlink"/>
@@ -1290,7 +1290,7 @@
                 <w:noProof/>
                 <w:webHidden/>
               </w:rPr>
-              <w:instrText xml:space="preserve"> PAGEREF _Toc153802363 \h </w:instrText>
+              <w:instrText xml:space="preserve"> PAGEREF _Toc155116550 \h </w:instrText>
             </w:r>
             <w:r>
               <w:rPr>
@@ -1335,7 +1335,7 @@
               <w14:ligatures w14:val="standardContextual"/>
             </w:rPr>
           </w:pPr>
-          <w:hyperlink w:anchor="_Toc153802364" w:history="1">
+          <w:hyperlink w:anchor="_Toc155116551" w:history="1">
             <w:r>
               <w:rPr>
                 <w:rStyle w:val="Hyperlink"/>
@@ -1362,7 +1362,7 @@
                 <w:noProof/>
                 <w:webHidden/>
               </w:rPr>
-              <w:instrText xml:space="preserve"> PAGEREF _Toc153802364 \h </w:instrText>
+              <w:instrText xml:space="preserve"> PAGEREF _Toc155116551 \h </w:instrText>
             </w:r>
             <w:r>
               <w:rPr>
@@ -1407,7 +1407,7 @@
               <w14:ligatures w14:val="standardContextual"/>
             </w:rPr>
           </w:pPr>
-          <w:hyperlink w:anchor="_Toc153802365" w:history="1">
+          <w:hyperlink w:anchor="_Toc155116552" w:history="1">
             <w:r>
               <w:rPr>
                 <w:rStyle w:val="Hyperlink"/>
@@ -1434,7 +1434,7 @@
                 <w:noProof/>
                 <w:webHidden/>
               </w:rPr>
-              <w:instrText xml:space="preserve"> PAGEREF _Toc153802365 \h </w:instrText>
+              <w:instrText xml:space="preserve"> PAGEREF _Toc155116552 \h </w:instrText>
             </w:r>
             <w:r>
               <w:rPr>
@@ -1455,6 +1455,151 @@
                 <w:webHidden/>
               </w:rPr>
               <w:t>13</w:t>
+            </w:r>
+            <w:r>
+              <w:rPr>
+                <w:noProof/>
+                <w:webHidden/>
+              </w:rPr>
+              <w:fldChar w:fldCharType="end"/>
+            </w:r>
+          </w:hyperlink>
+        </w:p>
+        <w:p>
+          <w:pPr>
+            <w:pStyle w:val="TOC2"/>
+            <w:tabs>
+              <w:tab w:val="right" w:leader="dot" w:pos="9396"/>
+            </w:tabs>
+            <w:rPr>
+              <w:noProof/>
+              <w:kern w:val="2"/>
+              <w:sz w:val="22"/>
+              <w:szCs w:val="22"/>
+              <w14:ligatures w14:val="standardContextual"/>
+            </w:rPr>
+          </w:pPr>
+          <w:hyperlink w:anchor="_Toc155116553" w:history="1">
+            <w:r>
+              <w:rPr>
+                <w:rStyle w:val="Hyperlink"/>
+                <w:noProof/>
+              </w:rPr>
+              <w:t>Week 17</w:t>
+            </w:r>
+            <w:r>
+              <w:rPr>
+                <w:noProof/>
+                <w:webHidden/>
+              </w:rPr>
+              <w:tab/>
+            </w:r>
+            <w:r>
+              <w:rPr>
+                <w:noProof/>
+                <w:webHidden/>
+              </w:rPr>
+              <w:fldChar w:fldCharType="begin"/>
+            </w:r>
+            <w:r>
+              <w:rPr>
+                <w:noProof/>
+                <w:webHidden/>
+              </w:rPr>
+              <w:instrText xml:space="preserve"> PAGEREF _Toc155116553 \h </w:instrText>
+            </w:r>
+            <w:r>
+              <w:rPr>
+                <w:noProof/>
+                <w:webHidden/>
+              </w:rPr>
+            </w:r>
+            <w:r>
+              <w:rPr>
+                <w:noProof/>
+                <w:webHidden/>
+              </w:rPr>
+              <w:fldChar w:fldCharType="separate"/>
+            </w:r>
+            <w:r>
+              <w:rPr>
+                <w:noProof/>
+                <w:webHidden/>
+              </w:rPr>
+              <w:t>14</w:t>
+            </w:r>
+            <w:r>
+              <w:rPr>
+                <w:noProof/>
+                <w:webHidden/>
+              </w:rPr>
+              <w:fldChar w:fldCharType="end"/>
+            </w:r>
+          </w:hyperlink>
+        </w:p>
+        <w:p>
+          <w:pPr>
+            <w:pStyle w:val="TOC2"/>
+            <w:tabs>
+              <w:tab w:val="right" w:leader="dot" w:pos="9396"/>
+            </w:tabs>
+            <w:rPr>
+              <w:noProof/>
+              <w:kern w:val="2"/>
+              <w:sz w:val="22"/>
+              <w:szCs w:val="22"/>
+              <w14:ligatures w14:val="standardContextual"/>
+            </w:rPr>
+          </w:pPr>
+          <w:hyperlink w:anchor="_Toc155116554" w:history="1">
+            <w:r>
+              <w:rPr>
+                <w:rStyle w:val="Hyperlink"/>
+                <w:rFonts w:asciiTheme="majorHAnsi" w:eastAsiaTheme="majorEastAsia" w:hAnsiTheme="majorHAnsi" w:cstheme="majorBidi"/>
+                <w:noProof/>
+              </w:rPr>
+              <w:t>Week 18</w:t>
+            </w:r>
+            <w:r>
+              <w:rPr>
+                <w:noProof/>
+                <w:webHidden/>
+              </w:rPr>
+              <w:tab/>
+            </w:r>
+            <w:r>
+              <w:rPr>
+                <w:noProof/>
+                <w:webHidden/>
+              </w:rPr>
+              <w:fldChar w:fldCharType="begin"/>
+            </w:r>
+            <w:r>
+              <w:rPr>
+                <w:noProof/>
+                <w:webHidden/>
+              </w:rPr>
+              <w:instrText xml:space="preserve"> PAGEREF _Toc155116554 \h </w:instrText>
+            </w:r>
+            <w:r>
+              <w:rPr>
+                <w:noProof/>
+                <w:webHidden/>
+              </w:rPr>
+            </w:r>
+            <w:r>
+              <w:rPr>
+                <w:noProof/>
+                <w:webHidden/>
+              </w:rPr>
+              <w:fldChar w:fldCharType="separate"/>
+            </w:r>
+            <w:r>
+              <w:rPr>
+                <w:noProof/>
+                <w:webHidden/>
+              </w:rPr>
+              <w:t>14</w:t>
             </w:r>
             <w:r>
               <w:rPr>
@@ -1487,7 +1632,7 @@
       <w:pPr>
         <w:pStyle w:val="Heading1"/>
       </w:pPr>
-      <w:bookmarkStart w:id="0" w:name="_Toc153802348"/>
+      <w:bookmarkStart w:id="0" w:name="_Toc155116535"/>
       <w:r>
         <w:lastRenderedPageBreak/>
         <w:t>Introduction</w:t>
@@ -1503,7 +1648,7 @@
       <w:pPr>
         <w:pStyle w:val="Heading1"/>
       </w:pPr>
-      <w:bookmarkStart w:id="1" w:name="_Toc153802349"/>
+      <w:bookmarkStart w:id="1" w:name="_Toc155116536"/>
       <w:r>
         <w:t>Weekly Logbook</w:t>
       </w:r>
@@ -1513,7 +1658,7 @@
       <w:pPr>
         <w:pStyle w:val="Heading2"/>
       </w:pPr>
-      <w:bookmarkStart w:id="2" w:name="_Toc153802350"/>
+      <w:bookmarkStart w:id="2" w:name="_Toc155116537"/>
       <w:r>
         <w:t>Week 1</w:t>
       </w:r>
@@ -1734,7 +1879,7 @@
       <w:pPr>
         <w:pStyle w:val="Heading2"/>
       </w:pPr>
-      <w:bookmarkStart w:id="4" w:name="_Toc153802351"/>
+      <w:bookmarkStart w:id="4" w:name="_Toc155116538"/>
       <w:r>
         <w:t>Week 2</w:t>
       </w:r>
@@ -1844,15 +1989,7 @@
         <w:t xml:space="preserve">of </w:t>
       </w:r>
       <w:r>
-        <w:t xml:space="preserve">the PRAS application for the </w:t>
-      </w:r>
-      <w:proofErr w:type="spellStart"/>
-      <w:r>
-        <w:t>SVb</w:t>
-      </w:r>
-      <w:proofErr w:type="spellEnd"/>
-      <w:r>
-        <w:t xml:space="preserve"> </w:t>
+        <w:t xml:space="preserve">the PRAS application for the SVb </w:t>
       </w:r>
       <w:r>
         <w:t>Employee</w:t>
@@ -1878,7 +2015,7 @@
       <w:pPr>
         <w:pStyle w:val="Heading2"/>
       </w:pPr>
-      <w:bookmarkStart w:id="6" w:name="_Toc153802352"/>
+      <w:bookmarkStart w:id="6" w:name="_Toc155116539"/>
       <w:r>
         <w:t>Week 3</w:t>
       </w:r>
@@ -2067,7 +2204,7 @@
         <w:pStyle w:val="Heading2"/>
       </w:pPr>
       <w:bookmarkStart w:id="7" w:name="_Toc146545905"/>
-      <w:bookmarkStart w:id="8" w:name="_Toc153802353"/>
+      <w:bookmarkStart w:id="8" w:name="_Toc155116540"/>
       <w:r>
         <w:t>Week 4</w:t>
       </w:r>
@@ -2216,7 +2353,7 @@
       <w:pPr>
         <w:pStyle w:val="Heading2"/>
       </w:pPr>
-      <w:bookmarkStart w:id="9" w:name="_Toc153802354"/>
+      <w:bookmarkStart w:id="9" w:name="_Toc155116541"/>
       <w:r>
         <w:lastRenderedPageBreak/>
         <w:t>Week 5</w:t>
@@ -2345,12 +2482,12 @@
       <w:pPr>
         <w:pStyle w:val="Heading2"/>
       </w:pPr>
-      <w:bookmarkStart w:id="10" w:name="_Toc153802355"/>
-      <w:bookmarkStart w:id="11" w:name="_Hlk148099203"/>
+      <w:bookmarkStart w:id="10" w:name="_Hlk148099203"/>
+      <w:bookmarkStart w:id="11" w:name="_Toc155116542"/>
       <w:r>
         <w:t>Week 6</w:t>
       </w:r>
-      <w:bookmarkEnd w:id="10"/>
+      <w:bookmarkEnd w:id="11"/>
     </w:p>
     <w:p>
       <w:pPr>
@@ -2425,7 +2562,7 @@
         <w:t>Description</w:t>
       </w:r>
     </w:p>
-    <w:bookmarkEnd w:id="11"/>
+    <w:bookmarkEnd w:id="10"/>
     <w:p>
       <w:r>
         <w:t>This week is the</w:t>
@@ -2661,7 +2798,7 @@
       <w:pPr>
         <w:pStyle w:val="Heading2"/>
       </w:pPr>
-      <w:bookmarkStart w:id="12" w:name="_Toc153802356"/>
+      <w:bookmarkStart w:id="12" w:name="_Toc155116543"/>
       <w:r>
         <w:t xml:space="preserve">Week </w:t>
       </w:r>
@@ -2918,14 +3055,76 @@
       <w:pPr>
         <w:pStyle w:val="Heading2"/>
       </w:pPr>
-      <w:bookmarkStart w:id="13" w:name="_Toc153802357"/>
-      <w:bookmarkStart w:id="14" w:name="_Hlk149573173"/>
+      <w:bookmarkStart w:id="13" w:name="_Hlk149573173"/>
+      <w:bookmarkStart w:id="14" w:name="_Toc155116544"/>
       <w:r>
         <w:t xml:space="preserve">Week </w:t>
       </w:r>
       <w:r>
         <w:t>8</w:t>
       </w:r>
+      <w:bookmarkEnd w:id="14"/>
+    </w:p>
+    <w:p>
+      <w:pPr>
+        <w:rPr>
+          <w:b/>
+          <w:bCs/>
+          <w:sz w:val="28"/>
+          <w:szCs w:val="28"/>
+          <w:u w:val="single"/>
+        </w:rPr>
+      </w:pPr>
+      <w:r>
+        <w:rPr>
+          <w:b/>
+          <w:bCs/>
+          <w:sz w:val="28"/>
+          <w:szCs w:val="28"/>
+          <w:u w:val="single"/>
+        </w:rPr>
+        <w:t>Date</w:t>
+      </w:r>
+    </w:p>
+    <w:p>
+      <w:r>
+        <w:t>23</w:t>
+      </w:r>
+      <w:r>
+        <w:t xml:space="preserve"> October 23 – 2</w:t>
+      </w:r>
+      <w:r>
+        <w:t>7</w:t>
+      </w:r>
+      <w:r>
+        <w:t xml:space="preserve"> October 23</w:t>
+      </w:r>
+    </w:p>
+    <w:p>
+      <w:pPr>
+        <w:rPr>
+          <w:b/>
+          <w:bCs/>
+          <w:sz w:val="28"/>
+          <w:szCs w:val="28"/>
+          <w:u w:val="single"/>
+        </w:rPr>
+      </w:pPr>
+      <w:r>
+        <w:rPr>
+          <w:b/>
+          <w:bCs/>
+          <w:sz w:val="28"/>
+          <w:szCs w:val="28"/>
+          <w:u w:val="single"/>
+        </w:rPr>
+        <w:t>Hours</w:t>
+      </w:r>
+    </w:p>
+    <w:p>
+      <w:r>
+        <w:t>40 hours</w:t>
+      </w:r>
       <w:bookmarkEnd w:id="13"/>
     </w:p>
     <w:p>
@@ -2946,21 +3145,161 @@
           <w:szCs w:val="28"/>
           <w:u w:val="single"/>
         </w:rPr>
+        <w:t>Description</w:t>
+      </w:r>
+    </w:p>
+    <w:p>
+      <w:r>
+        <w:t>On Monday</w:t>
+      </w:r>
+      <w:r>
+        <w:t>,</w:t>
+      </w:r>
+      <w:r>
+        <w:t xml:space="preserve"> I s</w:t>
+      </w:r>
+      <w:r>
+        <w:t>ubmitted</w:t>
+      </w:r>
+      <w:r>
+        <w:t xml:space="preserve"> my research document to my first assessor to </w:t>
+      </w:r>
+      <w:r>
+        <w:t>receive feedback</w:t>
+      </w:r>
+      <w:r>
+        <w:t xml:space="preserve"> on Thursday.</w:t>
+      </w:r>
+      <w:r>
+        <w:t xml:space="preserve"> Throughout</w:t>
+      </w:r>
+      <w:r>
+        <w:t xml:space="preserve"> </w:t>
+      </w:r>
+      <w:r>
+        <w:t>t</w:t>
+      </w:r>
+      <w:r>
+        <w:t>his week I kept working on the research document</w:t>
+      </w:r>
+      <w:r>
+        <w:t xml:space="preserve"> and</w:t>
+      </w:r>
+      <w:r>
+        <w:t xml:space="preserve"> also examined the code</w:t>
+      </w:r>
+      <w:r>
+        <w:t>s for “edit appointment” form</w:t>
+      </w:r>
+      <w:r>
+        <w:t>.</w:t>
+      </w:r>
+      <w:r>
+        <w:t xml:space="preserve"> </w:t>
+      </w:r>
+      <w:r>
+        <w:t xml:space="preserve">I </w:t>
+      </w:r>
+      <w:r>
+        <w:t xml:space="preserve">program some functionalities </w:t>
+      </w:r>
+      <w:r>
+        <w:t xml:space="preserve">to understand which classes to call and </w:t>
+      </w:r>
+      <w:r>
+        <w:t xml:space="preserve">get a how </w:t>
+      </w:r>
+      <w:r>
+        <w:t xml:space="preserve">the </w:t>
+      </w:r>
+      <w:r>
+        <w:t xml:space="preserve">appointment system </w:t>
+      </w:r>
+      <w:r>
+        <w:t>function</w:t>
+      </w:r>
+      <w:r>
+        <w:t xml:space="preserve">. </w:t>
+      </w:r>
+      <w:r>
+        <w:t>Please note that t</w:t>
+      </w:r>
+      <w:r>
+        <w:t xml:space="preserve">he weekly meeting with the company mentor </w:t>
+      </w:r>
+      <w:r>
+        <w:t xml:space="preserve">was rescheduled </w:t>
+      </w:r>
+      <w:r>
+        <w:t xml:space="preserve">to </w:t>
+      </w:r>
+      <w:r>
+        <w:t>Wednesday</w:t>
+      </w:r>
+      <w:r>
+        <w:t xml:space="preserve"> due</w:t>
+      </w:r>
+      <w:r>
+        <w:t xml:space="preserve"> to their personal reasons</w:t>
+      </w:r>
+      <w:r>
+        <w:t>.</w:t>
+      </w:r>
+      <w:r>
+        <w:t xml:space="preserve"> On Thursday I had my weekly meeting with the first assessor to discuss about the research document.</w:t>
+      </w:r>
+    </w:p>
+    <w:p/>
+    <w:p>
+      <w:pPr>
+        <w:pStyle w:val="Heading2"/>
+      </w:pPr>
+      <w:bookmarkStart w:id="15" w:name="_Hlk150200056"/>
+      <w:bookmarkStart w:id="16" w:name="_Toc155116545"/>
+      <w:r>
+        <w:t xml:space="preserve">Week </w:t>
+      </w:r>
+      <w:r>
+        <w:t>9</w:t>
+      </w:r>
+      <w:bookmarkEnd w:id="16"/>
+      <w:r>
+        <w:t xml:space="preserve"> </w:t>
+      </w:r>
+    </w:p>
+    <w:p>
+      <w:pPr>
+        <w:rPr>
+          <w:b/>
+          <w:bCs/>
+          <w:sz w:val="28"/>
+          <w:szCs w:val="28"/>
+          <w:u w:val="single"/>
+        </w:rPr>
+      </w:pPr>
+      <w:r>
+        <w:rPr>
+          <w:b/>
+          <w:bCs/>
+          <w:sz w:val="28"/>
+          <w:szCs w:val="28"/>
+          <w:u w:val="single"/>
+        </w:rPr>
         <w:t>Date</w:t>
       </w:r>
     </w:p>
     <w:p>
       <w:r>
-        <w:t>23</w:t>
-      </w:r>
-      <w:r>
-        <w:t xml:space="preserve"> October 23 – 2</w:t>
-      </w:r>
-      <w:r>
-        <w:t>7</w:t>
-      </w:r>
-      <w:r>
-        <w:t xml:space="preserve"> October 23</w:t>
+        <w:t>30</w:t>
+      </w:r>
+      <w:r>
+        <w:t xml:space="preserve"> October 23 – </w:t>
+      </w:r>
+      <w:r>
+        <w:t>3 November</w:t>
+      </w:r>
+      <w:r>
+        <w:t xml:space="preserve"> 23</w:t>
       </w:r>
     </w:p>
     <w:p>
@@ -2988,7 +3327,6 @@
       <w:r>
         <w:t>40 hours</w:t>
       </w:r>
-      <w:bookmarkEnd w:id="14"/>
     </w:p>
     <w:p>
       <w:pPr>
@@ -3011,208 +3349,7 @@
         <w:t>Description</w:t>
       </w:r>
     </w:p>
-    <w:p>
-      <w:r>
-        <w:t>On Monday</w:t>
-      </w:r>
-      <w:r>
-        <w:t>,</w:t>
-      </w:r>
-      <w:r>
-        <w:t xml:space="preserve"> I s</w:t>
-      </w:r>
-      <w:r>
-        <w:t>ubmitted</w:t>
-      </w:r>
-      <w:r>
-        <w:t xml:space="preserve"> my research document to my first assessor to </w:t>
-      </w:r>
-      <w:r>
-        <w:t>receive feedback</w:t>
-      </w:r>
-      <w:r>
-        <w:t xml:space="preserve"> on Thursday.</w:t>
-      </w:r>
-      <w:r>
-        <w:t xml:space="preserve"> Throughout</w:t>
-      </w:r>
-      <w:r>
-        <w:t xml:space="preserve"> </w:t>
-      </w:r>
-      <w:r>
-        <w:t>t</w:t>
-      </w:r>
-      <w:r>
-        <w:t>his week I kept working on the research document</w:t>
-      </w:r>
-      <w:r>
-        <w:t xml:space="preserve"> and</w:t>
-      </w:r>
-      <w:r>
-        <w:t xml:space="preserve"> also examined the code</w:t>
-      </w:r>
-      <w:r>
-        <w:t>s for “edit appointment” form</w:t>
-      </w:r>
-      <w:r>
-        <w:t>.</w:t>
-      </w:r>
-      <w:r>
-        <w:t xml:space="preserve"> </w:t>
-      </w:r>
-      <w:r>
-        <w:t xml:space="preserve">I </w:t>
-      </w:r>
-      <w:r>
-        <w:t xml:space="preserve">program some functionalities </w:t>
-      </w:r>
-      <w:r>
-        <w:t xml:space="preserve">to understand which classes to call and </w:t>
-      </w:r>
-      <w:r>
-        <w:t xml:space="preserve">get a how </w:t>
-      </w:r>
-      <w:r>
-        <w:t xml:space="preserve">the </w:t>
-      </w:r>
-      <w:r>
-        <w:t xml:space="preserve">appointment system </w:t>
-      </w:r>
-      <w:r>
-        <w:t>function</w:t>
-      </w:r>
-      <w:r>
-        <w:t xml:space="preserve">. </w:t>
-      </w:r>
-      <w:r>
-        <w:t>Please note that t</w:t>
-      </w:r>
-      <w:r>
-        <w:t xml:space="preserve">he weekly meeting with the company mentor </w:t>
-      </w:r>
-      <w:r>
-        <w:t xml:space="preserve">was rescheduled </w:t>
-      </w:r>
-      <w:r>
-        <w:t xml:space="preserve">to </w:t>
-      </w:r>
-      <w:r>
-        <w:t>Wednesday</w:t>
-      </w:r>
-      <w:r>
-        <w:t xml:space="preserve"> due</w:t>
-      </w:r>
-      <w:r>
-        <w:t xml:space="preserve"> to their personal reasons</w:t>
-      </w:r>
-      <w:r>
-        <w:t>.</w:t>
-      </w:r>
-      <w:r>
-        <w:t xml:space="preserve"> On Thursday I had my weekly meeting with the first assessor to discuss about the research document.</w:t>
-      </w:r>
-    </w:p>
-    <w:p/>
-    <w:p>
-      <w:pPr>
-        <w:pStyle w:val="Heading2"/>
-      </w:pPr>
-      <w:bookmarkStart w:id="15" w:name="_Toc153802358"/>
-      <w:bookmarkStart w:id="16" w:name="_Hlk150200056"/>
-      <w:r>
-        <w:t xml:space="preserve">Week </w:t>
-      </w:r>
-      <w:r>
-        <w:t>9</w:t>
-      </w:r>
-      <w:bookmarkEnd w:id="15"/>
-      <w:r>
-        <w:t xml:space="preserve"> </w:t>
-      </w:r>
-    </w:p>
-    <w:p>
-      <w:pPr>
-        <w:rPr>
-          <w:b/>
-          <w:bCs/>
-          <w:sz w:val="28"/>
-          <w:szCs w:val="28"/>
-          <w:u w:val="single"/>
-        </w:rPr>
-      </w:pPr>
-      <w:r>
-        <w:rPr>
-          <w:b/>
-          <w:bCs/>
-          <w:sz w:val="28"/>
-          <w:szCs w:val="28"/>
-          <w:u w:val="single"/>
-        </w:rPr>
-        <w:t>Date</w:t>
-      </w:r>
-    </w:p>
-    <w:p>
-      <w:r>
-        <w:t>30</w:t>
-      </w:r>
-      <w:r>
-        <w:t xml:space="preserve"> October 23 – </w:t>
-      </w:r>
-      <w:r>
-        <w:t>3 November</w:t>
-      </w:r>
-      <w:r>
-        <w:t xml:space="preserve"> 23</w:t>
-      </w:r>
-    </w:p>
-    <w:p>
-      <w:pPr>
-        <w:rPr>
-          <w:b/>
-          <w:bCs/>
-          <w:sz w:val="28"/>
-          <w:szCs w:val="28"/>
-          <w:u w:val="single"/>
-        </w:rPr>
-      </w:pPr>
-      <w:r>
-        <w:rPr>
-          <w:b/>
-          <w:bCs/>
-          <w:sz w:val="28"/>
-          <w:szCs w:val="28"/>
-          <w:u w:val="single"/>
-        </w:rPr>
-        <w:t>Hours</w:t>
-      </w:r>
-    </w:p>
-    <w:p>
-      <w:r>
-        <w:t>40 hours</w:t>
-      </w:r>
-    </w:p>
-    <w:p>
-      <w:pPr>
-        <w:rPr>
-          <w:b/>
-          <w:bCs/>
-          <w:sz w:val="28"/>
-          <w:szCs w:val="28"/>
-          <w:u w:val="single"/>
-        </w:rPr>
-      </w:pPr>
-      <w:r>
-        <w:rPr>
-          <w:b/>
-          <w:bCs/>
-          <w:sz w:val="28"/>
-          <w:szCs w:val="28"/>
-          <w:u w:val="single"/>
-        </w:rPr>
-        <w:t>Description</w:t>
-      </w:r>
-    </w:p>
-    <w:bookmarkEnd w:id="16"/>
+    <w:bookmarkEnd w:id="15"/>
     <w:p>
       <w:r>
         <w:t xml:space="preserve">This week is the final deliverable for </w:t>
@@ -3302,7 +3439,7 @@
       <w:pPr>
         <w:pStyle w:val="Heading2"/>
       </w:pPr>
-      <w:bookmarkStart w:id="17" w:name="_Toc153802359"/>
+      <w:bookmarkStart w:id="17" w:name="_Toc155116546"/>
       <w:r>
         <w:t xml:space="preserve">Week </w:t>
       </w:r>
@@ -3428,15 +3565,15 @@
       <w:pPr>
         <w:pStyle w:val="Heading2"/>
       </w:pPr>
-      <w:bookmarkStart w:id="18" w:name="_Toc153802360"/>
-      <w:bookmarkStart w:id="19" w:name="_Hlk151401788"/>
+      <w:bookmarkStart w:id="18" w:name="_Hlk151401788"/>
+      <w:bookmarkStart w:id="19" w:name="_Toc155116547"/>
       <w:r>
         <w:t xml:space="preserve">Week </w:t>
       </w:r>
       <w:r>
         <w:t>11</w:t>
       </w:r>
-      <w:bookmarkEnd w:id="18"/>
+      <w:bookmarkEnd w:id="19"/>
       <w:r>
         <w:t xml:space="preserve"> </w:t>
       </w:r>
@@ -3526,7 +3663,7 @@
         <w:t>Description</w:t>
       </w:r>
     </w:p>
-    <w:bookmarkEnd w:id="19"/>
+    <w:bookmarkEnd w:id="18"/>
     <w:p>
       <w:r>
         <w:t>Monday: I had my weekly meeting with the company mentor,</w:t>
@@ -3596,92 +3733,92 @@
       <w:pPr>
         <w:pStyle w:val="Heading2"/>
       </w:pPr>
-      <w:bookmarkStart w:id="20" w:name="_Toc153802361"/>
-      <w:bookmarkStart w:id="21" w:name="_Hlk151987601"/>
+      <w:bookmarkStart w:id="20" w:name="_Hlk151987601"/>
+      <w:bookmarkStart w:id="21" w:name="_Toc155116548"/>
       <w:r>
         <w:t xml:space="preserve">Week </w:t>
       </w:r>
       <w:r>
         <w:t>12</w:t>
       </w:r>
+      <w:bookmarkEnd w:id="21"/>
+      <w:r>
+        <w:t xml:space="preserve"> </w:t>
+      </w:r>
+    </w:p>
+    <w:p>
+      <w:pPr>
+        <w:rPr>
+          <w:b/>
+          <w:bCs/>
+          <w:sz w:val="28"/>
+          <w:szCs w:val="28"/>
+          <w:u w:val="single"/>
+        </w:rPr>
+      </w:pPr>
+      <w:r>
+        <w:rPr>
+          <w:b/>
+          <w:bCs/>
+          <w:sz w:val="28"/>
+          <w:szCs w:val="28"/>
+          <w:u w:val="single"/>
+        </w:rPr>
+        <w:t>Date</w:t>
+      </w:r>
+    </w:p>
+    <w:p>
+      <w:r>
+        <w:t>20 November 23</w:t>
+      </w:r>
+      <w:r>
+        <w:t xml:space="preserve"> – </w:t>
+      </w:r>
+      <w:r>
+        <w:t>24 November</w:t>
+      </w:r>
+      <w:r>
+        <w:t xml:space="preserve"> 23</w:t>
+      </w:r>
+    </w:p>
+    <w:p>
+      <w:pPr>
+        <w:rPr>
+          <w:b/>
+          <w:bCs/>
+          <w:sz w:val="28"/>
+          <w:szCs w:val="28"/>
+          <w:u w:val="single"/>
+        </w:rPr>
+      </w:pPr>
+      <w:r>
+        <w:rPr>
+          <w:b/>
+          <w:bCs/>
+          <w:sz w:val="28"/>
+          <w:szCs w:val="28"/>
+          <w:u w:val="single"/>
+        </w:rPr>
+        <w:t>Hours</w:t>
+      </w:r>
+    </w:p>
+    <w:p>
+      <w:r>
+        <w:t>40 hours</w:t>
+      </w:r>
+    </w:p>
+    <w:p>
+      <w:pPr>
+        <w:rPr>
+          <w:b/>
+          <w:bCs/>
+          <w:sz w:val="28"/>
+          <w:szCs w:val="28"/>
+          <w:u w:val="single"/>
+        </w:rPr>
+      </w:pPr>
+      <w:bookmarkStart w:id="22" w:name="_Hlk152592923"/>
       <w:bookmarkEnd w:id="20"/>
-      <w:r>
-        <w:t xml:space="preserve"> </w:t>
-      </w:r>
-    </w:p>
-    <w:p>
-      <w:pPr>
-        <w:rPr>
-          <w:b/>
-          <w:bCs/>
-          <w:sz w:val="28"/>
-          <w:szCs w:val="28"/>
-          <w:u w:val="single"/>
-        </w:rPr>
-      </w:pPr>
-      <w:r>
-        <w:rPr>
-          <w:b/>
-          <w:bCs/>
-          <w:sz w:val="28"/>
-          <w:szCs w:val="28"/>
-          <w:u w:val="single"/>
-        </w:rPr>
-        <w:t>Date</w:t>
-      </w:r>
-    </w:p>
-    <w:p>
-      <w:r>
-        <w:t>20 November 23</w:t>
-      </w:r>
-      <w:r>
-        <w:t xml:space="preserve"> – </w:t>
-      </w:r>
-      <w:r>
-        <w:t>24 November</w:t>
-      </w:r>
-      <w:r>
-        <w:t xml:space="preserve"> 23</w:t>
-      </w:r>
-    </w:p>
-    <w:p>
-      <w:pPr>
-        <w:rPr>
-          <w:b/>
-          <w:bCs/>
-          <w:sz w:val="28"/>
-          <w:szCs w:val="28"/>
-          <w:u w:val="single"/>
-        </w:rPr>
-      </w:pPr>
-      <w:r>
-        <w:rPr>
-          <w:b/>
-          <w:bCs/>
-          <w:sz w:val="28"/>
-          <w:szCs w:val="28"/>
-          <w:u w:val="single"/>
-        </w:rPr>
-        <w:t>Hours</w:t>
-      </w:r>
-    </w:p>
-    <w:p>
-      <w:r>
-        <w:t>40 hours</w:t>
-      </w:r>
-    </w:p>
-    <w:p>
-      <w:pPr>
-        <w:rPr>
-          <w:b/>
-          <w:bCs/>
-          <w:sz w:val="28"/>
-          <w:szCs w:val="28"/>
-          <w:u w:val="single"/>
-        </w:rPr>
-      </w:pPr>
-      <w:bookmarkStart w:id="22" w:name="_Hlk152592923"/>
-      <w:bookmarkEnd w:id="21"/>
       <w:r>
         <w:rPr>
           <w:b/>
@@ -3774,15 +3911,7 @@
         <w:t xml:space="preserve"> </w:t>
       </w:r>
       <w:r>
-        <w:t xml:space="preserve">I conducted tests on the last video call API and decided to proceed with </w:t>
-      </w:r>
-      <w:proofErr w:type="spellStart"/>
-      <w:r>
-        <w:t>EnableX's</w:t>
-      </w:r>
-      <w:proofErr w:type="spellEnd"/>
-      <w:r>
-        <w:t xml:space="preserve"> video call API.</w:t>
+        <w:t>I conducted tests on the last video call API and decided to proceed with EnableX's video call API.</w:t>
       </w:r>
     </w:p>
     <w:p>
@@ -3880,8 +4009,8 @@
       <w:pPr>
         <w:pStyle w:val="Heading2"/>
       </w:pPr>
-      <w:bookmarkStart w:id="23" w:name="_Toc153802362"/>
-      <w:bookmarkStart w:id="24" w:name="_Hlk152588515"/>
+      <w:bookmarkStart w:id="23" w:name="_Hlk152588515"/>
+      <w:bookmarkStart w:id="24" w:name="_Toc155116549"/>
       <w:r>
         <w:t xml:space="preserve">Week </w:t>
       </w:r>
@@ -3891,7 +4020,7 @@
       <w:r>
         <w:t>3</w:t>
       </w:r>
-      <w:bookmarkEnd w:id="23"/>
+      <w:bookmarkEnd w:id="24"/>
     </w:p>
     <w:p>
       <w:pPr>
@@ -3975,16 +4104,14 @@
         <w:t>Description</w:t>
       </w:r>
     </w:p>
-    <w:bookmarkEnd w:id="24"/>
+    <w:bookmarkEnd w:id="23"/>
     <w:p>
       <w:r>
         <w:t xml:space="preserve">On Monday, I had my weekly meeting with my company mentor, where we discussed the portfolio and the prototypes. After the meeting, I focused on fixing and updating both the research document and the user story document. Additionally, I spent time reading documentation about the </w:t>
       </w:r>
-      <w:proofErr w:type="spellStart"/>
       <w:r>
         <w:t>EnableX</w:t>
       </w:r>
-      <w:proofErr w:type="spellEnd"/>
       <w:r>
         <w:t xml:space="preserve"> video API.</w:t>
       </w:r>
@@ -4031,8 +4158,8 @@
       <w:pPr>
         <w:pStyle w:val="Heading2"/>
       </w:pPr>
-      <w:bookmarkStart w:id="25" w:name="_Toc153802363"/>
-      <w:bookmarkStart w:id="26" w:name="_Hlk153192993"/>
+      <w:bookmarkStart w:id="25" w:name="_Hlk153192993"/>
+      <w:bookmarkStart w:id="26" w:name="_Toc155116550"/>
       <w:r>
         <w:t xml:space="preserve">Week </w:t>
       </w:r>
@@ -4042,7 +4169,7 @@
       <w:r>
         <w:t>4</w:t>
       </w:r>
-      <w:bookmarkEnd w:id="25"/>
+      <w:bookmarkEnd w:id="26"/>
     </w:p>
     <w:p>
       <w:pPr>
@@ -4126,7 +4253,7 @@
         <w:t>Description</w:t>
       </w:r>
     </w:p>
-    <w:bookmarkEnd w:id="26"/>
+    <w:bookmarkEnd w:id="25"/>
     <w:p>
       <w:r>
         <w:t>On Monday, I had my weekly meeting with my company mentor to discuss the presentation for the client. After that, I worked on the presentation, and it was completed on Wednesday</w:t>
@@ -4162,15 +4289,15 @@
       <w:pPr>
         <w:pStyle w:val="Heading2"/>
       </w:pPr>
-      <w:bookmarkStart w:id="27" w:name="_Toc153802364"/>
-      <w:bookmarkStart w:id="28" w:name="_Hlk153801539"/>
+      <w:bookmarkStart w:id="27" w:name="_Hlk153801539"/>
+      <w:bookmarkStart w:id="28" w:name="_Toc155116551"/>
       <w:r>
         <w:t xml:space="preserve">Week </w:t>
       </w:r>
       <w:r>
         <w:t>15</w:t>
       </w:r>
-      <w:bookmarkEnd w:id="27"/>
+      <w:bookmarkEnd w:id="28"/>
     </w:p>
     <w:p>
       <w:pPr>
@@ -4254,7 +4381,7 @@
         <w:t>Description</w:t>
       </w:r>
     </w:p>
-    <w:bookmarkEnd w:id="28"/>
+    <w:bookmarkEnd w:id="27"/>
     <w:p>
       <w:r>
         <w:t xml:space="preserve">This week is the final deliverable for </w:t>
@@ -4408,7 +4535,7 @@
       <w:pPr>
         <w:pStyle w:val="Heading2"/>
       </w:pPr>
-      <w:bookmarkStart w:id="29" w:name="_Toc153802365"/>
+      <w:bookmarkStart w:id="29" w:name="_Toc155116552"/>
       <w:r>
         <w:t xml:space="preserve">Week </w:t>
       </w:r>
@@ -4511,7 +4638,346 @@
       <w:r>
         <w:t>The weekly meeting on Monday with the company mentor was cancel due to him not feeling well.</w:t>
       </w:r>
-    </w:p>
+      <w:r>
+        <w:t xml:space="preserve"> </w:t>
+      </w:r>
+      <w:r>
+        <w:t>Fortunately, the meeting was rescheduled for Friday</w:t>
+      </w:r>
+      <w:r>
+        <w:t>.</w:t>
+      </w:r>
+    </w:p>
+    <w:p>
+      <w:r>
+        <w:t>On Monday, I focus on updating the wireframe, the user stories and user flowchart.</w:t>
+      </w:r>
+    </w:p>
+    <w:p>
+      <w:r>
+        <w:t>Through out the week I mostly</w:t>
+      </w:r>
+      <w:r>
+        <w:t xml:space="preserve"> dedicate </w:t>
+      </w:r>
+      <w:r>
+        <w:t>work</w:t>
+      </w:r>
+      <w:r>
+        <w:t>ing</w:t>
+      </w:r>
+      <w:r>
+        <w:t xml:space="preserve"> on the research document.</w:t>
+      </w:r>
+    </w:p>
+    <w:p>
+      <w:r>
+        <w:t>On Thursday, I concentrated on preparing the final presentation to share it with the first assessor and gather feedback.</w:t>
+      </w:r>
+    </w:p>
+    <w:p>
+      <w:r>
+        <w:lastRenderedPageBreak/>
+        <w:t xml:space="preserve">On Friday I had a meeting with my company mentor to </w:t>
+      </w:r>
+      <w:r>
+        <w:t>discuss</w:t>
+      </w:r>
+      <w:r>
+        <w:t xml:space="preserve"> </w:t>
+      </w:r>
+      <w:r>
+        <w:t xml:space="preserve">plans </w:t>
+      </w:r>
+      <w:r>
+        <w:t xml:space="preserve">for the next 2 weeks while he’s gone. After that I had another meeting with my first assessor to talk about my portfolio, the final presentation and </w:t>
+      </w:r>
+      <w:r>
+        <w:t xml:space="preserve">presented </w:t>
+      </w:r>
+      <w:r>
+        <w:t>the feature of solution 1. After that I worked on the research document.</w:t>
+      </w:r>
+    </w:p>
+    <w:p/>
+    <w:p>
+      <w:pPr>
+        <w:pStyle w:val="Heading2"/>
+      </w:pPr>
+      <w:bookmarkStart w:id="30" w:name="_Hlk155116273"/>
+      <w:bookmarkStart w:id="31" w:name="_Toc155116553"/>
+      <w:r>
+        <w:t xml:space="preserve">Week </w:t>
+      </w:r>
+      <w:r>
+        <w:t>17</w:t>
+      </w:r>
+      <w:bookmarkEnd w:id="31"/>
+    </w:p>
+    <w:p>
+      <w:pPr>
+        <w:rPr>
+          <w:b/>
+          <w:bCs/>
+          <w:sz w:val="28"/>
+          <w:szCs w:val="28"/>
+          <w:u w:val="single"/>
+        </w:rPr>
+      </w:pPr>
+      <w:r>
+        <w:rPr>
+          <w:b/>
+          <w:bCs/>
+          <w:sz w:val="28"/>
+          <w:szCs w:val="28"/>
+          <w:u w:val="single"/>
+        </w:rPr>
+        <w:t>Date</w:t>
+      </w:r>
+    </w:p>
+    <w:p>
+      <w:r>
+        <w:t>27 December 23</w:t>
+      </w:r>
+      <w:r>
+        <w:t xml:space="preserve"> – </w:t>
+      </w:r>
+      <w:r>
+        <w:t>28 December</w:t>
+      </w:r>
+      <w:r>
+        <w:t xml:space="preserve"> 23</w:t>
+      </w:r>
+    </w:p>
+    <w:p>
+      <w:pPr>
+        <w:rPr>
+          <w:b/>
+          <w:bCs/>
+          <w:sz w:val="28"/>
+          <w:szCs w:val="28"/>
+          <w:u w:val="single"/>
+        </w:rPr>
+      </w:pPr>
+      <w:r>
+        <w:rPr>
+          <w:b/>
+          <w:bCs/>
+          <w:sz w:val="28"/>
+          <w:szCs w:val="28"/>
+          <w:u w:val="single"/>
+        </w:rPr>
+        <w:t>Hours</w:t>
+      </w:r>
+    </w:p>
+    <w:p>
+      <w:r>
+        <w:t>16</w:t>
+      </w:r>
+      <w:r>
+        <w:t xml:space="preserve"> hours</w:t>
+      </w:r>
+    </w:p>
+    <w:p>
+      <w:pPr>
+        <w:rPr>
+          <w:b/>
+          <w:bCs/>
+          <w:sz w:val="28"/>
+          <w:szCs w:val="28"/>
+          <w:u w:val="single"/>
+        </w:rPr>
+      </w:pPr>
+      <w:r>
+        <w:rPr>
+          <w:b/>
+          <w:bCs/>
+          <w:sz w:val="28"/>
+          <w:szCs w:val="28"/>
+          <w:u w:val="single"/>
+        </w:rPr>
+        <w:t>Description</w:t>
+      </w:r>
+    </w:p>
+    <w:p>
+      <w:r>
+        <w:t xml:space="preserve">This week was mostly a holiday week. The company mentor is on </w:t>
+      </w:r>
+      <w:r>
+        <w:t>vacation,</w:t>
+      </w:r>
+      <w:r>
+        <w:t xml:space="preserve"> and the first assessor </w:t>
+      </w:r>
+      <w:r>
+        <w:t>is on</w:t>
+      </w:r>
+      <w:r>
+        <w:t xml:space="preserve"> school </w:t>
+      </w:r>
+      <w:r>
+        <w:t>break</w:t>
+      </w:r>
+      <w:r>
+        <w:t>, so no meetings this week.</w:t>
+      </w:r>
+      <w:r>
+        <w:t xml:space="preserve"> </w:t>
+      </w:r>
+      <w:r>
+        <w:t xml:space="preserve">Monday and Tuesday </w:t>
+      </w:r>
+      <w:r>
+        <w:t xml:space="preserve">are public </w:t>
+      </w:r>
+      <w:r>
+        <w:t>holidays.</w:t>
+      </w:r>
+    </w:p>
+    <w:p>
+      <w:r>
+        <w:t>On Wednesday and Thursday, I continue to work on the research document.</w:t>
+      </w:r>
+      <w:r>
+        <w:t xml:space="preserve"> </w:t>
+      </w:r>
+      <w:r>
+        <w:t>On Friday I took a day off.</w:t>
+      </w:r>
+    </w:p>
+    <w:bookmarkEnd w:id="30"/>
+    <w:p/>
+    <w:p>
+      <w:pPr>
+        <w:keepNext/>
+        <w:keepLines/>
+        <w:spacing w:before="160" w:after="80"/>
+        <w:outlineLvl w:val="1"/>
+        <w:rPr>
+          <w:rFonts w:asciiTheme="majorHAnsi" w:eastAsiaTheme="majorEastAsia" w:hAnsiTheme="majorHAnsi" w:cstheme="majorBidi"/>
+          <w:color w:val="2F5496" w:themeColor="accent1" w:themeShade="BF"/>
+          <w:sz w:val="32"/>
+          <w:szCs w:val="32"/>
+        </w:rPr>
+      </w:pPr>
+      <w:bookmarkStart w:id="32" w:name="_Toc155116554"/>
+      <w:r>
+        <w:rPr>
+          <w:rFonts w:asciiTheme="majorHAnsi" w:eastAsiaTheme="majorEastAsia" w:hAnsiTheme="majorHAnsi" w:cstheme="majorBidi"/>
+          <w:color w:val="2F5496" w:themeColor="accent1" w:themeShade="BF"/>
+          <w:sz w:val="32"/>
+          <w:szCs w:val="32"/>
+        </w:rPr>
+        <w:t>Week 1</w:t>
+      </w:r>
+      <w:r>
+        <w:rPr>
+          <w:rFonts w:asciiTheme="majorHAnsi" w:eastAsiaTheme="majorEastAsia" w:hAnsiTheme="majorHAnsi" w:cstheme="majorBidi"/>
+          <w:color w:val="2F5496" w:themeColor="accent1" w:themeShade="BF"/>
+          <w:sz w:val="32"/>
+          <w:szCs w:val="32"/>
+        </w:rPr>
+        <w:t>8</w:t>
+      </w:r>
+      <w:bookmarkEnd w:id="32"/>
+    </w:p>
+    <w:p>
+      <w:pPr>
+        <w:rPr>
+          <w:b/>
+          <w:bCs/>
+          <w:sz w:val="28"/>
+          <w:szCs w:val="28"/>
+          <w:u w:val="single"/>
+        </w:rPr>
+      </w:pPr>
+      <w:r>
+        <w:rPr>
+          <w:b/>
+          <w:bCs/>
+          <w:sz w:val="28"/>
+          <w:szCs w:val="28"/>
+          <w:u w:val="single"/>
+        </w:rPr>
+        <w:t>Date</w:t>
+      </w:r>
+    </w:p>
+    <w:p>
+      <w:r>
+        <w:t>2 January 24</w:t>
+      </w:r>
+      <w:r>
+        <w:t xml:space="preserve"> – </w:t>
+      </w:r>
+      <w:r>
+        <w:t>5</w:t>
+      </w:r>
+      <w:r>
+        <w:t xml:space="preserve"> </w:t>
+      </w:r>
+      <w:r>
+        <w:t>January</w:t>
+      </w:r>
+      <w:r>
+        <w:t xml:space="preserve"> 2</w:t>
+      </w:r>
+      <w:r>
+        <w:t>4</w:t>
+      </w:r>
+    </w:p>
+    <w:p>
+      <w:pPr>
+        <w:rPr>
+          <w:b/>
+          <w:bCs/>
+          <w:sz w:val="28"/>
+          <w:szCs w:val="28"/>
+          <w:u w:val="single"/>
+        </w:rPr>
+      </w:pPr>
+      <w:r>
+        <w:rPr>
+          <w:b/>
+          <w:bCs/>
+          <w:sz w:val="28"/>
+          <w:szCs w:val="28"/>
+          <w:u w:val="single"/>
+        </w:rPr>
+        <w:t>Hours</w:t>
+      </w:r>
+    </w:p>
+    <w:p>
+      <w:r>
+        <w:t>32</w:t>
+      </w:r>
+    </w:p>
+    <w:p>
+      <w:pPr>
+        <w:rPr>
+          <w:b/>
+          <w:bCs/>
+          <w:sz w:val="28"/>
+          <w:szCs w:val="28"/>
+          <w:u w:val="single"/>
+        </w:rPr>
+      </w:pPr>
+      <w:r>
+        <w:rPr>
+          <w:b/>
+          <w:bCs/>
+          <w:sz w:val="28"/>
+          <w:szCs w:val="28"/>
+          <w:u w:val="single"/>
+        </w:rPr>
+        <w:t>Description</w:t>
+      </w:r>
+    </w:p>
+    <w:p>
+      <w:r>
+        <w:t>This week I’m trying to finish the research document and send it to the company mentor to review it.</w:t>
+      </w:r>
+    </w:p>
+    <w:p/>
     <w:sectPr>
       <w:pgSz w:w="12240" w:h="15840"/>
       <w:pgMar w:top="1417" w:right="1417" w:bottom="1417" w:left="1417" w:header="720" w:footer="720" w:gutter="0"/>
@@ -5740,7 +6206,7 @@
   <w:style w:type="paragraph" w:default="1" w:styleId="Normal">
     <w:name w:val="Normal"/>
     <w:qFormat/>
-    <w:rsid w:val="008615A1"/>
+    <w:rsid w:val="00C45495"/>
   </w:style>
   <w:style w:type="paragraph" w:styleId="Heading1">
     <w:name w:val="heading 1"/>

</xml_diff>